<commit_message>
Reverted changes for case status pending on variable and updated admin documentation
</commit_message>
<xml_diff>
--- a/Documentation/resolve_admin_guide.docx
+++ b/Documentation/resolve_admin_guide.docx
@@ -286,7 +286,7 @@
                     <pic:cNvPicPr/>
                   </pic:nvPicPr>
                   <pic:blipFill>
-                    <a:blip r:embed="rId4" cstate="print">
+                    <a:blip r:embed="rId6" cstate="print">
                       <a:extLst>
                         <a:ext uri="{28A0092B-C50C-407E-A947-70E740481C1C}">
                           <a14:useLocalDpi xmlns:a14="http://schemas.microsoft.com/office/drawing/2010/main" val="0"/>
@@ -978,20 +978,16 @@
                 <w:noProof/>
                 <w:webHidden/>
               </w:rPr>
-            </w:r>
-            <w:r>
-              <w:rPr>
-                <w:noProof/>
-                <w:webHidden/>
-              </w:rPr>
               <w:fldChar w:fldCharType="separate"/>
             </w:r>
             <w:r>
               <w:rPr>
-                <w:noProof/>
-                <w:webHidden/>
-              </w:rPr>
-              <w:t>4</w:t>
+                <w:b/>
+                <w:bCs/>
+                <w:noProof/>
+                <w:webHidden/>
+              </w:rPr>
+              <w:t>Error! Bookmark not defined.</w:t>
             </w:r>
             <w:r>
               <w:rPr>
@@ -1047,20 +1043,16 @@
                 <w:noProof/>
                 <w:webHidden/>
               </w:rPr>
-            </w:r>
-            <w:r>
-              <w:rPr>
-                <w:noProof/>
-                <w:webHidden/>
-              </w:rPr>
               <w:fldChar w:fldCharType="separate"/>
             </w:r>
             <w:r>
               <w:rPr>
-                <w:noProof/>
-                <w:webHidden/>
-              </w:rPr>
-              <w:t>4</w:t>
+                <w:b/>
+                <w:bCs/>
+                <w:noProof/>
+                <w:webHidden/>
+              </w:rPr>
+              <w:t>Error! Bookmark not defined.</w:t>
             </w:r>
             <w:r>
               <w:rPr>
@@ -1116,20 +1108,16 @@
                 <w:noProof/>
                 <w:webHidden/>
               </w:rPr>
-            </w:r>
-            <w:r>
-              <w:rPr>
-                <w:noProof/>
-                <w:webHidden/>
-              </w:rPr>
               <w:fldChar w:fldCharType="separate"/>
             </w:r>
             <w:r>
               <w:rPr>
-                <w:noProof/>
-                <w:webHidden/>
-              </w:rPr>
-              <w:t>4</w:t>
+                <w:b/>
+                <w:bCs/>
+                <w:noProof/>
+                <w:webHidden/>
+              </w:rPr>
+              <w:t>Error! Bookmark not defined.</w:t>
             </w:r>
             <w:r>
               <w:rPr>
@@ -1185,20 +1173,16 @@
                 <w:noProof/>
                 <w:webHidden/>
               </w:rPr>
-            </w:r>
-            <w:r>
-              <w:rPr>
-                <w:noProof/>
-                <w:webHidden/>
-              </w:rPr>
               <w:fldChar w:fldCharType="separate"/>
             </w:r>
             <w:r>
               <w:rPr>
-                <w:noProof/>
-                <w:webHidden/>
-              </w:rPr>
-              <w:t>4</w:t>
+                <w:b/>
+                <w:bCs/>
+                <w:noProof/>
+                <w:webHidden/>
+              </w:rPr>
+              <w:t>Error! Bookmark not defined.</w:t>
             </w:r>
             <w:r>
               <w:rPr>
@@ -1254,20 +1238,16 @@
                 <w:noProof/>
                 <w:webHidden/>
               </w:rPr>
-            </w:r>
-            <w:r>
-              <w:rPr>
-                <w:noProof/>
-                <w:webHidden/>
-              </w:rPr>
               <w:fldChar w:fldCharType="separate"/>
             </w:r>
             <w:r>
               <w:rPr>
-                <w:noProof/>
-                <w:webHidden/>
-              </w:rPr>
-              <w:t>4</w:t>
+                <w:b/>
+                <w:bCs/>
+                <w:noProof/>
+                <w:webHidden/>
+              </w:rPr>
+              <w:t>Error! Bookmark not defined.</w:t>
             </w:r>
             <w:r>
               <w:rPr>
@@ -1323,20 +1303,16 @@
                 <w:noProof/>
                 <w:webHidden/>
               </w:rPr>
-            </w:r>
-            <w:r>
-              <w:rPr>
-                <w:noProof/>
-                <w:webHidden/>
-              </w:rPr>
               <w:fldChar w:fldCharType="separate"/>
             </w:r>
             <w:r>
               <w:rPr>
-                <w:noProof/>
-                <w:webHidden/>
-              </w:rPr>
-              <w:t>4</w:t>
+                <w:b/>
+                <w:bCs/>
+                <w:noProof/>
+                <w:webHidden/>
+              </w:rPr>
+              <w:t>Error! Bookmark not defined.</w:t>
             </w:r>
             <w:r>
               <w:rPr>
@@ -1392,20 +1368,16 @@
                 <w:noProof/>
                 <w:webHidden/>
               </w:rPr>
-            </w:r>
-            <w:r>
-              <w:rPr>
-                <w:noProof/>
-                <w:webHidden/>
-              </w:rPr>
               <w:fldChar w:fldCharType="separate"/>
             </w:r>
             <w:r>
               <w:rPr>
-                <w:noProof/>
-                <w:webHidden/>
-              </w:rPr>
-              <w:t>4</w:t>
+                <w:b/>
+                <w:bCs/>
+                <w:noProof/>
+                <w:webHidden/>
+              </w:rPr>
+              <w:t>Error! Bookmark not defined.</w:t>
             </w:r>
             <w:r>
               <w:rPr>
@@ -1461,20 +1433,16 @@
                 <w:noProof/>
                 <w:webHidden/>
               </w:rPr>
-            </w:r>
-            <w:r>
-              <w:rPr>
-                <w:noProof/>
-                <w:webHidden/>
-              </w:rPr>
               <w:fldChar w:fldCharType="separate"/>
             </w:r>
             <w:r>
               <w:rPr>
-                <w:noProof/>
-                <w:webHidden/>
-              </w:rPr>
-              <w:t>4</w:t>
+                <w:b/>
+                <w:bCs/>
+                <w:noProof/>
+                <w:webHidden/>
+              </w:rPr>
+              <w:t>Error! Bookmark not defined.</w:t>
             </w:r>
             <w:r>
               <w:rPr>
@@ -1530,20 +1498,16 @@
                 <w:noProof/>
                 <w:webHidden/>
               </w:rPr>
-            </w:r>
-            <w:r>
-              <w:rPr>
-                <w:noProof/>
-                <w:webHidden/>
-              </w:rPr>
               <w:fldChar w:fldCharType="separate"/>
             </w:r>
             <w:r>
               <w:rPr>
-                <w:noProof/>
-                <w:webHidden/>
-              </w:rPr>
-              <w:t>4</w:t>
+                <w:b/>
+                <w:bCs/>
+                <w:noProof/>
+                <w:webHidden/>
+              </w:rPr>
+              <w:t>Error! Bookmark not defined.</w:t>
             </w:r>
             <w:r>
               <w:rPr>
@@ -1599,20 +1563,16 @@
                 <w:noProof/>
                 <w:webHidden/>
               </w:rPr>
-            </w:r>
-            <w:r>
-              <w:rPr>
-                <w:noProof/>
-                <w:webHidden/>
-              </w:rPr>
               <w:fldChar w:fldCharType="separate"/>
             </w:r>
             <w:r>
               <w:rPr>
-                <w:noProof/>
-                <w:webHidden/>
-              </w:rPr>
-              <w:t>4</w:t>
+                <w:b/>
+                <w:bCs/>
+                <w:noProof/>
+                <w:webHidden/>
+              </w:rPr>
+              <w:t>Error! Bookmark not defined.</w:t>
             </w:r>
             <w:r>
               <w:rPr>
@@ -1668,20 +1628,16 @@
                 <w:noProof/>
                 <w:webHidden/>
               </w:rPr>
-            </w:r>
-            <w:r>
-              <w:rPr>
-                <w:noProof/>
-                <w:webHidden/>
-              </w:rPr>
               <w:fldChar w:fldCharType="separate"/>
             </w:r>
             <w:r>
               <w:rPr>
-                <w:noProof/>
-                <w:webHidden/>
-              </w:rPr>
-              <w:t>4</w:t>
+                <w:b/>
+                <w:bCs/>
+                <w:noProof/>
+                <w:webHidden/>
+              </w:rPr>
+              <w:t>Error! Bookmark not defined.</w:t>
             </w:r>
             <w:r>
               <w:rPr>
@@ -1737,20 +1693,16 @@
                 <w:noProof/>
                 <w:webHidden/>
               </w:rPr>
-            </w:r>
-            <w:r>
-              <w:rPr>
-                <w:noProof/>
-                <w:webHidden/>
-              </w:rPr>
               <w:fldChar w:fldCharType="separate"/>
             </w:r>
             <w:r>
               <w:rPr>
-                <w:noProof/>
-                <w:webHidden/>
-              </w:rPr>
-              <w:t>4</w:t>
+                <w:b/>
+                <w:bCs/>
+                <w:noProof/>
+                <w:webHidden/>
+              </w:rPr>
+              <w:t>Error! Bookmark not defined.</w:t>
             </w:r>
             <w:r>
               <w:rPr>
@@ -1806,20 +1758,16 @@
                 <w:noProof/>
                 <w:webHidden/>
               </w:rPr>
-            </w:r>
-            <w:r>
-              <w:rPr>
-                <w:noProof/>
-                <w:webHidden/>
-              </w:rPr>
               <w:fldChar w:fldCharType="separate"/>
             </w:r>
             <w:r>
               <w:rPr>
-                <w:noProof/>
-                <w:webHidden/>
-              </w:rPr>
-              <w:t>4</w:t>
+                <w:b/>
+                <w:bCs/>
+                <w:noProof/>
+                <w:webHidden/>
+              </w:rPr>
+              <w:t>Error! Bookmark not defined.</w:t>
             </w:r>
             <w:r>
               <w:rPr>
@@ -1874,20 +1822,16 @@
                 <w:noProof/>
                 <w:webHidden/>
               </w:rPr>
-            </w:r>
-            <w:r>
-              <w:rPr>
-                <w:noProof/>
-                <w:webHidden/>
-              </w:rPr>
               <w:fldChar w:fldCharType="separate"/>
             </w:r>
             <w:r>
               <w:rPr>
-                <w:noProof/>
-                <w:webHidden/>
-              </w:rPr>
-              <w:t>4</w:t>
+                <w:b/>
+                <w:bCs/>
+                <w:noProof/>
+                <w:webHidden/>
+              </w:rPr>
+              <w:t>Error! Bookmark not defined.</w:t>
             </w:r>
             <w:r>
               <w:rPr>
@@ -1942,20 +1886,16 @@
                 <w:noProof/>
                 <w:webHidden/>
               </w:rPr>
-            </w:r>
-            <w:r>
-              <w:rPr>
-                <w:noProof/>
-                <w:webHidden/>
-              </w:rPr>
               <w:fldChar w:fldCharType="separate"/>
             </w:r>
             <w:r>
               <w:rPr>
-                <w:noProof/>
-                <w:webHidden/>
-              </w:rPr>
-              <w:t>4</w:t>
+                <w:b/>
+                <w:bCs/>
+                <w:noProof/>
+                <w:webHidden/>
+              </w:rPr>
+              <w:t>Error! Bookmark not defined.</w:t>
             </w:r>
             <w:r>
               <w:rPr>
@@ -2011,20 +1951,16 @@
                 <w:noProof/>
                 <w:webHidden/>
               </w:rPr>
-            </w:r>
-            <w:r>
-              <w:rPr>
-                <w:noProof/>
-                <w:webHidden/>
-              </w:rPr>
               <w:fldChar w:fldCharType="separate"/>
             </w:r>
             <w:r>
               <w:rPr>
-                <w:noProof/>
-                <w:webHidden/>
-              </w:rPr>
-              <w:t>4</w:t>
+                <w:b/>
+                <w:bCs/>
+                <w:noProof/>
+                <w:webHidden/>
+              </w:rPr>
+              <w:t>Error! Bookmark not defined.</w:t>
             </w:r>
             <w:r>
               <w:rPr>
@@ -2080,20 +2016,16 @@
                 <w:noProof/>
                 <w:webHidden/>
               </w:rPr>
-            </w:r>
-            <w:r>
-              <w:rPr>
-                <w:noProof/>
-                <w:webHidden/>
-              </w:rPr>
               <w:fldChar w:fldCharType="separate"/>
             </w:r>
             <w:r>
               <w:rPr>
-                <w:noProof/>
-                <w:webHidden/>
-              </w:rPr>
-              <w:t>4</w:t>
+                <w:b/>
+                <w:bCs/>
+                <w:noProof/>
+                <w:webHidden/>
+              </w:rPr>
+              <w:t>Error! Bookmark not defined.</w:t>
             </w:r>
             <w:r>
               <w:rPr>
@@ -2149,20 +2081,16 @@
                 <w:noProof/>
                 <w:webHidden/>
               </w:rPr>
-            </w:r>
-            <w:r>
-              <w:rPr>
-                <w:noProof/>
-                <w:webHidden/>
-              </w:rPr>
               <w:fldChar w:fldCharType="separate"/>
             </w:r>
             <w:r>
               <w:rPr>
-                <w:noProof/>
-                <w:webHidden/>
-              </w:rPr>
-              <w:t>4</w:t>
+                <w:b/>
+                <w:bCs/>
+                <w:noProof/>
+                <w:webHidden/>
+              </w:rPr>
+              <w:t>Error! Bookmark not defined.</w:t>
             </w:r>
             <w:r>
               <w:rPr>
@@ -2218,20 +2146,16 @@
                 <w:noProof/>
                 <w:webHidden/>
               </w:rPr>
-            </w:r>
-            <w:r>
-              <w:rPr>
-                <w:noProof/>
-                <w:webHidden/>
-              </w:rPr>
               <w:fldChar w:fldCharType="separate"/>
             </w:r>
             <w:r>
               <w:rPr>
-                <w:noProof/>
-                <w:webHidden/>
-              </w:rPr>
-              <w:t>4</w:t>
+                <w:b/>
+                <w:bCs/>
+                <w:noProof/>
+                <w:webHidden/>
+              </w:rPr>
+              <w:t>Error! Bookmark not defined.</w:t>
             </w:r>
             <w:r>
               <w:rPr>
@@ -2287,20 +2211,16 @@
                 <w:noProof/>
                 <w:webHidden/>
               </w:rPr>
-            </w:r>
-            <w:r>
-              <w:rPr>
-                <w:noProof/>
-                <w:webHidden/>
-              </w:rPr>
               <w:fldChar w:fldCharType="separate"/>
             </w:r>
             <w:r>
               <w:rPr>
-                <w:noProof/>
-                <w:webHidden/>
-              </w:rPr>
-              <w:t>4</w:t>
+                <w:b/>
+                <w:bCs/>
+                <w:noProof/>
+                <w:webHidden/>
+              </w:rPr>
+              <w:t>Error! Bookmark not defined.</w:t>
             </w:r>
             <w:r>
               <w:rPr>
@@ -2356,20 +2276,16 @@
                 <w:noProof/>
                 <w:webHidden/>
               </w:rPr>
-            </w:r>
-            <w:r>
-              <w:rPr>
-                <w:noProof/>
-                <w:webHidden/>
-              </w:rPr>
               <w:fldChar w:fldCharType="separate"/>
             </w:r>
             <w:r>
               <w:rPr>
-                <w:noProof/>
-                <w:webHidden/>
-              </w:rPr>
-              <w:t>4</w:t>
+                <w:b/>
+                <w:bCs/>
+                <w:noProof/>
+                <w:webHidden/>
+              </w:rPr>
+              <w:t>Error! Bookmark not defined.</w:t>
             </w:r>
             <w:r>
               <w:rPr>
@@ -2425,20 +2341,16 @@
                 <w:noProof/>
                 <w:webHidden/>
               </w:rPr>
-            </w:r>
-            <w:r>
-              <w:rPr>
-                <w:noProof/>
-                <w:webHidden/>
-              </w:rPr>
               <w:fldChar w:fldCharType="separate"/>
             </w:r>
             <w:r>
               <w:rPr>
-                <w:noProof/>
-                <w:webHidden/>
-              </w:rPr>
-              <w:t>4</w:t>
+                <w:b/>
+                <w:bCs/>
+                <w:noProof/>
+                <w:webHidden/>
+              </w:rPr>
+              <w:t>Error! Bookmark not defined.</w:t>
             </w:r>
             <w:r>
               <w:rPr>
@@ -2494,20 +2406,16 @@
                 <w:noProof/>
                 <w:webHidden/>
               </w:rPr>
-            </w:r>
-            <w:r>
-              <w:rPr>
-                <w:noProof/>
-                <w:webHidden/>
-              </w:rPr>
               <w:fldChar w:fldCharType="separate"/>
             </w:r>
             <w:r>
               <w:rPr>
-                <w:noProof/>
-                <w:webHidden/>
-              </w:rPr>
-              <w:t>4</w:t>
+                <w:b/>
+                <w:bCs/>
+                <w:noProof/>
+                <w:webHidden/>
+              </w:rPr>
+              <w:t>Error! Bookmark not defined.</w:t>
             </w:r>
             <w:r>
               <w:rPr>
@@ -2563,20 +2471,16 @@
                 <w:noProof/>
                 <w:webHidden/>
               </w:rPr>
-            </w:r>
-            <w:r>
-              <w:rPr>
-                <w:noProof/>
-                <w:webHidden/>
-              </w:rPr>
               <w:fldChar w:fldCharType="separate"/>
             </w:r>
             <w:r>
               <w:rPr>
-                <w:noProof/>
-                <w:webHidden/>
-              </w:rPr>
-              <w:t>4</w:t>
+                <w:b/>
+                <w:bCs/>
+                <w:noProof/>
+                <w:webHidden/>
+              </w:rPr>
+              <w:t>Error! Bookmark not defined.</w:t>
             </w:r>
             <w:r>
               <w:rPr>
@@ -2632,20 +2536,16 @@
                 <w:noProof/>
                 <w:webHidden/>
               </w:rPr>
-            </w:r>
-            <w:r>
-              <w:rPr>
-                <w:noProof/>
-                <w:webHidden/>
-              </w:rPr>
               <w:fldChar w:fldCharType="separate"/>
             </w:r>
             <w:r>
               <w:rPr>
-                <w:noProof/>
-                <w:webHidden/>
-              </w:rPr>
-              <w:t>4</w:t>
+                <w:b/>
+                <w:bCs/>
+                <w:noProof/>
+                <w:webHidden/>
+              </w:rPr>
+              <w:t>Error! Bookmark not defined.</w:t>
             </w:r>
             <w:r>
               <w:rPr>
@@ -2718,8 +2618,2652 @@
         <w:t xml:space="preserve">This is due to the database schema, where the key for approver table is composite, comprising of UserID and CaseID, so for the same case, a person cannot be an approver twice. This behavior can be modified with schema changes; however, it is not advised to change the schema as it will require changes at multiple places in the codebase. The current schema adheres to the business requirement and meets segregation of duty (SOD) principle. According to SOD, one person should not handle 2 conflicting approvals concurrently. E.g. A person belonging to HR group may approve a hiring request and if he/she belong to the Finance group as well then, they could approve/modify the hiring budget as well. </w:t>
       </w:r>
     </w:p>
+    <w:p>
+      <w:r>
+        <w:br w:type="page"/>
+      </w:r>
+    </w:p>
+    <w:p>
+      <w:pPr>
+        <w:pStyle w:val="Heading1"/>
+      </w:pPr>
+      <w:r>
+        <w:lastRenderedPageBreak/>
+        <w:t>Azure Portal</w:t>
+      </w:r>
+    </w:p>
+    <w:p/>
+    <w:p>
+      <w:pPr>
+        <w:pStyle w:val="Heading2"/>
+      </w:pPr>
+      <w:r>
+        <w:t>Application Registration</w:t>
+      </w:r>
+    </w:p>
+    <w:p/>
+    <w:p>
+      <w:r>
+        <w:t xml:space="preserve">Step1: Login to </w:t>
+      </w:r>
+      <w:hyperlink r:id="rId7" w:anchor="home" w:history="1">
+        <w:r>
+          <w:rPr>
+            <w:rStyle w:val="Hyperlink"/>
+          </w:rPr>
+          <w:t>https://portal.azure.com/#home</w:t>
+        </w:r>
+      </w:hyperlink>
+      <w:r>
+        <w:t xml:space="preserve"> with your UW net id</w:t>
+      </w:r>
+    </w:p>
+    <w:p>
+      <w:r>
+        <w:t>Step2: Go to Azure Active Directory</w:t>
+      </w:r>
+    </w:p>
+    <w:p>
+      <w:r>
+        <w:rPr>
+          <w:noProof/>
+        </w:rPr>
+        <w:drawing>
+          <wp:inline distT="0" distB="0" distL="0" distR="0" wp14:anchorId="5448B5EC" wp14:editId="02AF88AA">
+            <wp:extent cx="3781425" cy="2209333"/>
+            <wp:effectExtent l="0" t="0" r="0" b="635"/>
+            <wp:docPr id="1" name="Picture 1"/>
+            <wp:cNvGraphicFramePr>
+              <a:graphicFrameLocks xmlns:a="http://schemas.openxmlformats.org/drawingml/2006/main" noChangeAspect="1"/>
+            </wp:cNvGraphicFramePr>
+            <a:graphic xmlns:a="http://schemas.openxmlformats.org/drawingml/2006/main">
+              <a:graphicData uri="http://schemas.openxmlformats.org/drawingml/2006/picture">
+                <pic:pic xmlns:pic="http://schemas.openxmlformats.org/drawingml/2006/picture">
+                  <pic:nvPicPr>
+                    <pic:cNvPr id="1" name=""/>
+                    <pic:cNvPicPr/>
+                  </pic:nvPicPr>
+                  <pic:blipFill>
+                    <a:blip r:embed="rId8"/>
+                    <a:stretch>
+                      <a:fillRect/>
+                    </a:stretch>
+                  </pic:blipFill>
+                  <pic:spPr>
+                    <a:xfrm>
+                      <a:off x="0" y="0"/>
+                      <a:ext cx="3799432" cy="2219854"/>
+                    </a:xfrm>
+                    <a:prstGeom prst="rect">
+                      <a:avLst/>
+                    </a:prstGeom>
+                  </pic:spPr>
+                </pic:pic>
+              </a:graphicData>
+            </a:graphic>
+          </wp:inline>
+        </w:drawing>
+      </w:r>
+    </w:p>
+    <w:p/>
+    <w:p>
+      <w:r>
+        <w:t>Step3: Go to App Registrations</w:t>
+      </w:r>
+    </w:p>
+    <w:p>
+      <w:r>
+        <w:rPr>
+          <w:noProof/>
+        </w:rPr>
+        <w:drawing>
+          <wp:inline distT="0" distB="0" distL="0" distR="0" wp14:anchorId="2D9430F6" wp14:editId="0E23C3F9">
+            <wp:extent cx="2809875" cy="2555588"/>
+            <wp:effectExtent l="0" t="0" r="0" b="0"/>
+            <wp:docPr id="2" name="Picture 2"/>
+            <wp:cNvGraphicFramePr>
+              <a:graphicFrameLocks xmlns:a="http://schemas.openxmlformats.org/drawingml/2006/main" noChangeAspect="1"/>
+            </wp:cNvGraphicFramePr>
+            <a:graphic xmlns:a="http://schemas.openxmlformats.org/drawingml/2006/main">
+              <a:graphicData uri="http://schemas.openxmlformats.org/drawingml/2006/picture">
+                <pic:pic xmlns:pic="http://schemas.openxmlformats.org/drawingml/2006/picture">
+                  <pic:nvPicPr>
+                    <pic:cNvPr id="1" name=""/>
+                    <pic:cNvPicPr/>
+                  </pic:nvPicPr>
+                  <pic:blipFill>
+                    <a:blip r:embed="rId9"/>
+                    <a:stretch>
+                      <a:fillRect/>
+                    </a:stretch>
+                  </pic:blipFill>
+                  <pic:spPr>
+                    <a:xfrm>
+                      <a:off x="0" y="0"/>
+                      <a:ext cx="2824554" cy="2568939"/>
+                    </a:xfrm>
+                    <a:prstGeom prst="rect">
+                      <a:avLst/>
+                    </a:prstGeom>
+                  </pic:spPr>
+                </pic:pic>
+              </a:graphicData>
+            </a:graphic>
+          </wp:inline>
+        </w:drawing>
+      </w:r>
+    </w:p>
+    <w:p/>
+    <w:p/>
+    <w:p/>
+    <w:p/>
+    <w:p/>
+    <w:p/>
+    <w:p>
+      <w:r>
+        <w:lastRenderedPageBreak/>
+        <w:t>Step4: Click New registration</w:t>
+      </w:r>
+    </w:p>
+    <w:p>
+      <w:r>
+        <w:rPr>
+          <w:noProof/>
+        </w:rPr>
+        <w:drawing>
+          <wp:inline distT="0" distB="0" distL="0" distR="0" wp14:anchorId="0C1E3F38" wp14:editId="0F86935A">
+            <wp:extent cx="2733675" cy="1537318"/>
+            <wp:effectExtent l="0" t="0" r="0" b="6350"/>
+            <wp:docPr id="3" name="Picture 3"/>
+            <wp:cNvGraphicFramePr>
+              <a:graphicFrameLocks xmlns:a="http://schemas.openxmlformats.org/drawingml/2006/main" noChangeAspect="1"/>
+            </wp:cNvGraphicFramePr>
+            <a:graphic xmlns:a="http://schemas.openxmlformats.org/drawingml/2006/main">
+              <a:graphicData uri="http://schemas.openxmlformats.org/drawingml/2006/picture">
+                <pic:pic xmlns:pic="http://schemas.openxmlformats.org/drawingml/2006/picture">
+                  <pic:nvPicPr>
+                    <pic:cNvPr id="1" name=""/>
+                    <pic:cNvPicPr/>
+                  </pic:nvPicPr>
+                  <pic:blipFill>
+                    <a:blip r:embed="rId10"/>
+                    <a:stretch>
+                      <a:fillRect/>
+                    </a:stretch>
+                  </pic:blipFill>
+                  <pic:spPr>
+                    <a:xfrm>
+                      <a:off x="0" y="0"/>
+                      <a:ext cx="2748072" cy="1545414"/>
+                    </a:xfrm>
+                    <a:prstGeom prst="rect">
+                      <a:avLst/>
+                    </a:prstGeom>
+                  </pic:spPr>
+                </pic:pic>
+              </a:graphicData>
+            </a:graphic>
+          </wp:inline>
+        </w:drawing>
+      </w:r>
+    </w:p>
+    <w:p>
+      <w:r>
+        <w:t xml:space="preserve">Step5: </w:t>
+      </w:r>
+    </w:p>
+    <w:p>
+      <w:r>
+        <w:rPr>
+          <w:noProof/>
+        </w:rPr>
+        <w:drawing>
+          <wp:inline distT="0" distB="0" distL="0" distR="0" wp14:anchorId="3C7BACB2" wp14:editId="003291F1">
+            <wp:extent cx="5476875" cy="3974283"/>
+            <wp:effectExtent l="0" t="0" r="0" b="7620"/>
+            <wp:docPr id="4" name="Picture 4"/>
+            <wp:cNvGraphicFramePr>
+              <a:graphicFrameLocks xmlns:a="http://schemas.openxmlformats.org/drawingml/2006/main" noChangeAspect="1"/>
+            </wp:cNvGraphicFramePr>
+            <a:graphic xmlns:a="http://schemas.openxmlformats.org/drawingml/2006/main">
+              <a:graphicData uri="http://schemas.openxmlformats.org/drawingml/2006/picture">
+                <pic:pic xmlns:pic="http://schemas.openxmlformats.org/drawingml/2006/picture">
+                  <pic:nvPicPr>
+                    <pic:cNvPr id="1" name=""/>
+                    <pic:cNvPicPr/>
+                  </pic:nvPicPr>
+                  <pic:blipFill>
+                    <a:blip r:embed="rId11"/>
+                    <a:stretch>
+                      <a:fillRect/>
+                    </a:stretch>
+                  </pic:blipFill>
+                  <pic:spPr>
+                    <a:xfrm>
+                      <a:off x="0" y="0"/>
+                      <a:ext cx="5491309" cy="3984757"/>
+                    </a:xfrm>
+                    <a:prstGeom prst="rect">
+                      <a:avLst/>
+                    </a:prstGeom>
+                  </pic:spPr>
+                </pic:pic>
+              </a:graphicData>
+            </a:graphic>
+          </wp:inline>
+        </w:drawing>
+      </w:r>
+    </w:p>
+    <w:p/>
+    <w:p/>
+    <w:p/>
+    <w:p/>
+    <w:p/>
+    <w:p/>
+    <w:p/>
+    <w:p/>
+    <w:p/>
+    <w:p>
+      <w:r>
+        <w:lastRenderedPageBreak/>
+        <w:t>Step6: Go to Authentication</w:t>
+      </w:r>
+      <w:r>
+        <w:t xml:space="preserve"> and configure URL’s as shown below (According to hostname applicable)</w:t>
+      </w:r>
+    </w:p>
+    <w:p>
+      <w:r>
+        <w:rPr>
+          <w:noProof/>
+        </w:rPr>
+        <w:drawing>
+          <wp:inline distT="0" distB="0" distL="0" distR="0" wp14:anchorId="71E68A9F" wp14:editId="7E7E5DB0">
+            <wp:extent cx="6315075" cy="4933944"/>
+            <wp:effectExtent l="0" t="0" r="0" b="635"/>
+            <wp:docPr id="5" name="Picture 5"/>
+            <wp:cNvGraphicFramePr>
+              <a:graphicFrameLocks xmlns:a="http://schemas.openxmlformats.org/drawingml/2006/main" noChangeAspect="1"/>
+            </wp:cNvGraphicFramePr>
+            <a:graphic xmlns:a="http://schemas.openxmlformats.org/drawingml/2006/main">
+              <a:graphicData uri="http://schemas.openxmlformats.org/drawingml/2006/picture">
+                <pic:pic xmlns:pic="http://schemas.openxmlformats.org/drawingml/2006/picture">
+                  <pic:nvPicPr>
+                    <pic:cNvPr id="1" name=""/>
+                    <pic:cNvPicPr/>
+                  </pic:nvPicPr>
+                  <pic:blipFill>
+                    <a:blip r:embed="rId12"/>
+                    <a:stretch>
+                      <a:fillRect/>
+                    </a:stretch>
+                  </pic:blipFill>
+                  <pic:spPr>
+                    <a:xfrm>
+                      <a:off x="0" y="0"/>
+                      <a:ext cx="6337576" cy="4951524"/>
+                    </a:xfrm>
+                    <a:prstGeom prst="rect">
+                      <a:avLst/>
+                    </a:prstGeom>
+                  </pic:spPr>
+                </pic:pic>
+              </a:graphicData>
+            </a:graphic>
+          </wp:inline>
+        </w:drawing>
+      </w:r>
+    </w:p>
+    <w:p/>
+    <w:p>
+      <w:r>
+        <w:t>Step7: Create a new client secret</w:t>
+      </w:r>
+      <w:r>
+        <w:t xml:space="preserve"> (note it down, </w:t>
+      </w:r>
+      <w:r>
+        <w:t>will not</w:t>
+      </w:r>
+      <w:r>
+        <w:t xml:space="preserve"> be able to retrieve later)</w:t>
+      </w:r>
+    </w:p>
+    <w:p>
+      <w:r>
+        <w:rPr>
+          <w:noProof/>
+        </w:rPr>
+        <w:drawing>
+          <wp:inline distT="0" distB="0" distL="0" distR="0" wp14:anchorId="107B6E3C" wp14:editId="334A931D">
+            <wp:extent cx="6858000" cy="1642110"/>
+            <wp:effectExtent l="0" t="0" r="0" b="0"/>
+            <wp:docPr id="6" name="Picture 6"/>
+            <wp:cNvGraphicFramePr>
+              <a:graphicFrameLocks xmlns:a="http://schemas.openxmlformats.org/drawingml/2006/main" noChangeAspect="1"/>
+            </wp:cNvGraphicFramePr>
+            <a:graphic xmlns:a="http://schemas.openxmlformats.org/drawingml/2006/main">
+              <a:graphicData uri="http://schemas.openxmlformats.org/drawingml/2006/picture">
+                <pic:pic xmlns:pic="http://schemas.openxmlformats.org/drawingml/2006/picture">
+                  <pic:nvPicPr>
+                    <pic:cNvPr id="1" name=""/>
+                    <pic:cNvPicPr/>
+                  </pic:nvPicPr>
+                  <pic:blipFill>
+                    <a:blip r:embed="rId13"/>
+                    <a:stretch>
+                      <a:fillRect/>
+                    </a:stretch>
+                  </pic:blipFill>
+                  <pic:spPr>
+                    <a:xfrm>
+                      <a:off x="0" y="0"/>
+                      <a:ext cx="6858000" cy="1642110"/>
+                    </a:xfrm>
+                    <a:prstGeom prst="rect">
+                      <a:avLst/>
+                    </a:prstGeom>
+                  </pic:spPr>
+                </pic:pic>
+              </a:graphicData>
+            </a:graphic>
+          </wp:inline>
+        </w:drawing>
+      </w:r>
+    </w:p>
+    <w:p/>
+    <w:p/>
+    <w:p/>
+    <w:p/>
+    <w:p>
+      <w:r>
+        <w:lastRenderedPageBreak/>
+        <w:t>Step8: API Permissions</w:t>
+      </w:r>
+    </w:p>
+    <w:p>
+      <w:r>
+        <w:rPr>
+          <w:noProof/>
+        </w:rPr>
+        <w:drawing>
+          <wp:inline distT="0" distB="0" distL="0" distR="0" wp14:anchorId="038F65A0" wp14:editId="77EE56AE">
+            <wp:extent cx="6858000" cy="3004820"/>
+            <wp:effectExtent l="0" t="0" r="0" b="5080"/>
+            <wp:docPr id="7" name="Picture 7"/>
+            <wp:cNvGraphicFramePr>
+              <a:graphicFrameLocks xmlns:a="http://schemas.openxmlformats.org/drawingml/2006/main" noChangeAspect="1"/>
+            </wp:cNvGraphicFramePr>
+            <a:graphic xmlns:a="http://schemas.openxmlformats.org/drawingml/2006/main">
+              <a:graphicData uri="http://schemas.openxmlformats.org/drawingml/2006/picture">
+                <pic:pic xmlns:pic="http://schemas.openxmlformats.org/drawingml/2006/picture">
+                  <pic:nvPicPr>
+                    <pic:cNvPr id="1" name=""/>
+                    <pic:cNvPicPr/>
+                  </pic:nvPicPr>
+                  <pic:blipFill>
+                    <a:blip r:embed="rId14"/>
+                    <a:stretch>
+                      <a:fillRect/>
+                    </a:stretch>
+                  </pic:blipFill>
+                  <pic:spPr>
+                    <a:xfrm>
+                      <a:off x="0" y="0"/>
+                      <a:ext cx="6858000" cy="3004820"/>
+                    </a:xfrm>
+                    <a:prstGeom prst="rect">
+                      <a:avLst/>
+                    </a:prstGeom>
+                  </pic:spPr>
+                </pic:pic>
+              </a:graphicData>
+            </a:graphic>
+          </wp:inline>
+        </w:drawing>
+      </w:r>
+    </w:p>
+    <w:p>
+      <w:r>
+        <w:t>Step9: Modify the Manifest</w:t>
+      </w:r>
+    </w:p>
+    <w:p>
+      <w:r>
+        <w:rPr>
+          <w:noProof/>
+        </w:rPr>
+        <w:drawing>
+          <wp:inline distT="0" distB="0" distL="0" distR="0" wp14:anchorId="620860A9" wp14:editId="52F509DC">
+            <wp:extent cx="6858000" cy="4237990"/>
+            <wp:effectExtent l="0" t="0" r="0" b="0"/>
+            <wp:docPr id="8" name="Picture 8"/>
+            <wp:cNvGraphicFramePr>
+              <a:graphicFrameLocks xmlns:a="http://schemas.openxmlformats.org/drawingml/2006/main" noChangeAspect="1"/>
+            </wp:cNvGraphicFramePr>
+            <a:graphic xmlns:a="http://schemas.openxmlformats.org/drawingml/2006/main">
+              <a:graphicData uri="http://schemas.openxmlformats.org/drawingml/2006/picture">
+                <pic:pic xmlns:pic="http://schemas.openxmlformats.org/drawingml/2006/picture">
+                  <pic:nvPicPr>
+                    <pic:cNvPr id="1" name=""/>
+                    <pic:cNvPicPr/>
+                  </pic:nvPicPr>
+                  <pic:blipFill>
+                    <a:blip r:embed="rId15"/>
+                    <a:stretch>
+                      <a:fillRect/>
+                    </a:stretch>
+                  </pic:blipFill>
+                  <pic:spPr>
+                    <a:xfrm>
+                      <a:off x="0" y="0"/>
+                      <a:ext cx="6858000" cy="4237990"/>
+                    </a:xfrm>
+                    <a:prstGeom prst="rect">
+                      <a:avLst/>
+                    </a:prstGeom>
+                  </pic:spPr>
+                </pic:pic>
+              </a:graphicData>
+            </a:graphic>
+          </wp:inline>
+        </w:drawing>
+      </w:r>
+    </w:p>
+    <w:p/>
+    <w:p/>
+    <w:p/>
+    <w:p/>
+    <w:p>
+      <w:r>
+        <w:t>Step9: Now add the associated groups to the application by going to Enterprise Applications</w:t>
+      </w:r>
+    </w:p>
+    <w:p/>
+    <w:p>
+      <w:r>
+        <w:rPr>
+          <w:noProof/>
+        </w:rPr>
+        <w:drawing>
+          <wp:inline distT="0" distB="0" distL="0" distR="0" wp14:anchorId="1AB80266" wp14:editId="5C4FAE97">
+            <wp:extent cx="6858000" cy="4692650"/>
+            <wp:effectExtent l="0" t="0" r="0" b="0"/>
+            <wp:docPr id="9" name="Picture 9"/>
+            <wp:cNvGraphicFramePr>
+              <a:graphicFrameLocks xmlns:a="http://schemas.openxmlformats.org/drawingml/2006/main" noChangeAspect="1"/>
+            </wp:cNvGraphicFramePr>
+            <a:graphic xmlns:a="http://schemas.openxmlformats.org/drawingml/2006/main">
+              <a:graphicData uri="http://schemas.openxmlformats.org/drawingml/2006/picture">
+                <pic:pic xmlns:pic="http://schemas.openxmlformats.org/drawingml/2006/picture">
+                  <pic:nvPicPr>
+                    <pic:cNvPr id="1" name=""/>
+                    <pic:cNvPicPr/>
+                  </pic:nvPicPr>
+                  <pic:blipFill>
+                    <a:blip r:embed="rId16"/>
+                    <a:stretch>
+                      <a:fillRect/>
+                    </a:stretch>
+                  </pic:blipFill>
+                  <pic:spPr>
+                    <a:xfrm>
+                      <a:off x="0" y="0"/>
+                      <a:ext cx="6858000" cy="4692650"/>
+                    </a:xfrm>
+                    <a:prstGeom prst="rect">
+                      <a:avLst/>
+                    </a:prstGeom>
+                  </pic:spPr>
+                </pic:pic>
+              </a:graphicData>
+            </a:graphic>
+          </wp:inline>
+        </w:drawing>
+      </w:r>
+    </w:p>
+    <w:p/>
+    <w:p>
+      <w:r>
+        <w:t>Step10: Search for your Application</w:t>
+      </w:r>
+    </w:p>
+    <w:p/>
+    <w:p>
+      <w:r>
+        <w:rPr>
+          <w:noProof/>
+        </w:rPr>
+        <w:drawing>
+          <wp:inline distT="0" distB="0" distL="0" distR="0" wp14:anchorId="40627EDF" wp14:editId="2BECE44B">
+            <wp:extent cx="6858000" cy="2240915"/>
+            <wp:effectExtent l="0" t="0" r="0" b="6985"/>
+            <wp:docPr id="10" name="Picture 10"/>
+            <wp:cNvGraphicFramePr>
+              <a:graphicFrameLocks xmlns:a="http://schemas.openxmlformats.org/drawingml/2006/main" noChangeAspect="1"/>
+            </wp:cNvGraphicFramePr>
+            <a:graphic xmlns:a="http://schemas.openxmlformats.org/drawingml/2006/main">
+              <a:graphicData uri="http://schemas.openxmlformats.org/drawingml/2006/picture">
+                <pic:pic xmlns:pic="http://schemas.openxmlformats.org/drawingml/2006/picture">
+                  <pic:nvPicPr>
+                    <pic:cNvPr id="1" name=""/>
+                    <pic:cNvPicPr/>
+                  </pic:nvPicPr>
+                  <pic:blipFill>
+                    <a:blip r:embed="rId17"/>
+                    <a:stretch>
+                      <a:fillRect/>
+                    </a:stretch>
+                  </pic:blipFill>
+                  <pic:spPr>
+                    <a:xfrm>
+                      <a:off x="0" y="0"/>
+                      <a:ext cx="6858000" cy="2240915"/>
+                    </a:xfrm>
+                    <a:prstGeom prst="rect">
+                      <a:avLst/>
+                    </a:prstGeom>
+                  </pic:spPr>
+                </pic:pic>
+              </a:graphicData>
+            </a:graphic>
+          </wp:inline>
+        </w:drawing>
+      </w:r>
+    </w:p>
+    <w:p/>
+    <w:p>
+      <w:r>
+        <w:t>Step11: Assign Users and Groups</w:t>
+      </w:r>
+    </w:p>
+    <w:p>
+      <w:r>
+        <w:rPr>
+          <w:noProof/>
+        </w:rPr>
+        <w:drawing>
+          <wp:inline distT="0" distB="0" distL="0" distR="0" wp14:anchorId="2A171CFF" wp14:editId="3CEE58D5">
+            <wp:extent cx="6858000" cy="4163695"/>
+            <wp:effectExtent l="0" t="0" r="0" b="8255"/>
+            <wp:docPr id="11" name="Picture 11"/>
+            <wp:cNvGraphicFramePr>
+              <a:graphicFrameLocks xmlns:a="http://schemas.openxmlformats.org/drawingml/2006/main" noChangeAspect="1"/>
+            </wp:cNvGraphicFramePr>
+            <a:graphic xmlns:a="http://schemas.openxmlformats.org/drawingml/2006/main">
+              <a:graphicData uri="http://schemas.openxmlformats.org/drawingml/2006/picture">
+                <pic:pic xmlns:pic="http://schemas.openxmlformats.org/drawingml/2006/picture">
+                  <pic:nvPicPr>
+                    <pic:cNvPr id="1" name=""/>
+                    <pic:cNvPicPr/>
+                  </pic:nvPicPr>
+                  <pic:blipFill>
+                    <a:blip r:embed="rId18"/>
+                    <a:stretch>
+                      <a:fillRect/>
+                    </a:stretch>
+                  </pic:blipFill>
+                  <pic:spPr>
+                    <a:xfrm>
+                      <a:off x="0" y="0"/>
+                      <a:ext cx="6858000" cy="4163695"/>
+                    </a:xfrm>
+                    <a:prstGeom prst="rect">
+                      <a:avLst/>
+                    </a:prstGeom>
+                  </pic:spPr>
+                </pic:pic>
+              </a:graphicData>
+            </a:graphic>
+          </wp:inline>
+        </w:drawing>
+      </w:r>
+    </w:p>
+    <w:p/>
+    <w:p>
+      <w:r>
+        <w:t>Step12: Add User</w:t>
+      </w:r>
+    </w:p>
+    <w:p>
+      <w:r>
+        <w:rPr>
+          <w:noProof/>
+        </w:rPr>
+        <w:drawing>
+          <wp:inline distT="0" distB="0" distL="0" distR="0" wp14:anchorId="5C701CCB" wp14:editId="20962CB1">
+            <wp:extent cx="6858000" cy="2383790"/>
+            <wp:effectExtent l="0" t="0" r="0" b="0"/>
+            <wp:docPr id="12" name="Picture 12"/>
+            <wp:cNvGraphicFramePr>
+              <a:graphicFrameLocks xmlns:a="http://schemas.openxmlformats.org/drawingml/2006/main" noChangeAspect="1"/>
+            </wp:cNvGraphicFramePr>
+            <a:graphic xmlns:a="http://schemas.openxmlformats.org/drawingml/2006/main">
+              <a:graphicData uri="http://schemas.openxmlformats.org/drawingml/2006/picture">
+                <pic:pic xmlns:pic="http://schemas.openxmlformats.org/drawingml/2006/picture">
+                  <pic:nvPicPr>
+                    <pic:cNvPr id="1" name=""/>
+                    <pic:cNvPicPr/>
+                  </pic:nvPicPr>
+                  <pic:blipFill>
+                    <a:blip r:embed="rId19"/>
+                    <a:stretch>
+                      <a:fillRect/>
+                    </a:stretch>
+                  </pic:blipFill>
+                  <pic:spPr>
+                    <a:xfrm>
+                      <a:off x="0" y="0"/>
+                      <a:ext cx="6858000" cy="2383790"/>
+                    </a:xfrm>
+                    <a:prstGeom prst="rect">
+                      <a:avLst/>
+                    </a:prstGeom>
+                  </pic:spPr>
+                </pic:pic>
+              </a:graphicData>
+            </a:graphic>
+          </wp:inline>
+        </w:drawing>
+      </w:r>
+    </w:p>
+    <w:p/>
+    <w:p/>
+    <w:p/>
+    <w:p/>
+    <w:p>
+      <w:r>
+        <w:t>Step 13: Add the group</w:t>
+      </w:r>
+    </w:p>
+    <w:p>
+      <w:r>
+        <w:rPr>
+          <w:noProof/>
+        </w:rPr>
+        <w:drawing>
+          <wp:inline distT="0" distB="0" distL="0" distR="0" wp14:anchorId="6FC42C91" wp14:editId="39EABA14">
+            <wp:extent cx="6858000" cy="3267710"/>
+            <wp:effectExtent l="0" t="0" r="0" b="8890"/>
+            <wp:docPr id="13" name="Picture 13"/>
+            <wp:cNvGraphicFramePr>
+              <a:graphicFrameLocks xmlns:a="http://schemas.openxmlformats.org/drawingml/2006/main" noChangeAspect="1"/>
+            </wp:cNvGraphicFramePr>
+            <a:graphic xmlns:a="http://schemas.openxmlformats.org/drawingml/2006/main">
+              <a:graphicData uri="http://schemas.openxmlformats.org/drawingml/2006/picture">
+                <pic:pic xmlns:pic="http://schemas.openxmlformats.org/drawingml/2006/picture">
+                  <pic:nvPicPr>
+                    <pic:cNvPr id="1" name=""/>
+                    <pic:cNvPicPr/>
+                  </pic:nvPicPr>
+                  <pic:blipFill>
+                    <a:blip r:embed="rId20"/>
+                    <a:stretch>
+                      <a:fillRect/>
+                    </a:stretch>
+                  </pic:blipFill>
+                  <pic:spPr>
+                    <a:xfrm>
+                      <a:off x="0" y="0"/>
+                      <a:ext cx="6858000" cy="3267710"/>
+                    </a:xfrm>
+                    <a:prstGeom prst="rect">
+                      <a:avLst/>
+                    </a:prstGeom>
+                  </pic:spPr>
+                </pic:pic>
+              </a:graphicData>
+            </a:graphic>
+          </wp:inline>
+        </w:drawing>
+      </w:r>
+    </w:p>
+    <w:p/>
+    <w:p>
+      <w:r>
+        <w:t>Step 14: Add all other groups relevant to Resolve at this place in Azure Portal</w:t>
+      </w:r>
+    </w:p>
+    <w:p>
+      <w:r>
+        <w:t xml:space="preserve">Step 15: </w:t>
+      </w:r>
+      <w:r>
+        <w:t xml:space="preserve">Now use all the above details and fill in the </w:t>
+      </w:r>
+      <w:proofErr w:type="spellStart"/>
+      <w:r>
+        <w:t>appsettings.json</w:t>
+      </w:r>
+      <w:proofErr w:type="spellEnd"/>
+      <w:r>
+        <w:t xml:space="preserve"> file for your application as shown below</w:t>
+      </w:r>
+    </w:p>
+    <w:p/>
+    <w:p>
+      <w:pPr>
+        <w:autoSpaceDE w:val="0"/>
+        <w:autoSpaceDN w:val="0"/>
+        <w:adjustRightInd w:val="0"/>
+        <w:spacing w:after="0" w:line="240" w:lineRule="auto"/>
+        <w:rPr>
+          <w:rFonts w:ascii="Consolas" w:hAnsi="Consolas" w:cs="Consolas"/>
+          <w:color w:val="000000"/>
+          <w:sz w:val="19"/>
+          <w:szCs w:val="19"/>
+        </w:rPr>
+      </w:pPr>
+      <w:r>
+        <w:rPr>
+          <w:rFonts w:ascii="Consolas" w:hAnsi="Consolas" w:cs="Consolas"/>
+          <w:color w:val="000000"/>
+          <w:sz w:val="19"/>
+          <w:szCs w:val="19"/>
+        </w:rPr>
+        <w:t>{</w:t>
+      </w:r>
+    </w:p>
+    <w:p>
+      <w:pPr>
+        <w:shd w:val="clear" w:color="auto" w:fill="FFFF00"/>
+        <w:autoSpaceDE w:val="0"/>
+        <w:autoSpaceDN w:val="0"/>
+        <w:adjustRightInd w:val="0"/>
+        <w:spacing w:after="0" w:line="240" w:lineRule="auto"/>
+        <w:rPr>
+          <w:rFonts w:ascii="Consolas" w:hAnsi="Consolas" w:cs="Consolas"/>
+          <w:color w:val="000000"/>
+          <w:sz w:val="19"/>
+          <w:szCs w:val="19"/>
+        </w:rPr>
+      </w:pPr>
+      <w:r>
+        <w:rPr>
+          <w:rFonts w:ascii="Consolas" w:hAnsi="Consolas" w:cs="Consolas"/>
+          <w:color w:val="000000"/>
+          <w:sz w:val="19"/>
+          <w:szCs w:val="19"/>
+        </w:rPr>
+        <w:t xml:space="preserve">  </w:t>
+      </w:r>
+      <w:r>
+        <w:rPr>
+          <w:rFonts w:ascii="Consolas" w:hAnsi="Consolas" w:cs="Consolas"/>
+          <w:color w:val="2E75B6"/>
+          <w:sz w:val="19"/>
+          <w:szCs w:val="19"/>
+        </w:rPr>
+        <w:t>"</w:t>
+      </w:r>
+      <w:proofErr w:type="spellStart"/>
+      <w:r>
+        <w:rPr>
+          <w:rFonts w:ascii="Consolas" w:hAnsi="Consolas" w:cs="Consolas"/>
+          <w:color w:val="2E75B6"/>
+          <w:sz w:val="19"/>
+          <w:szCs w:val="19"/>
+        </w:rPr>
+        <w:t>AzureAd</w:t>
+      </w:r>
+      <w:proofErr w:type="spellEnd"/>
+      <w:r>
+        <w:rPr>
+          <w:rFonts w:ascii="Consolas" w:hAnsi="Consolas" w:cs="Consolas"/>
+          <w:color w:val="2E75B6"/>
+          <w:sz w:val="19"/>
+          <w:szCs w:val="19"/>
+        </w:rPr>
+        <w:t>"</w:t>
+      </w:r>
+      <w:r>
+        <w:rPr>
+          <w:rFonts w:ascii="Consolas" w:hAnsi="Consolas" w:cs="Consolas"/>
+          <w:color w:val="000000"/>
+          <w:sz w:val="19"/>
+          <w:szCs w:val="19"/>
+        </w:rPr>
+        <w:t>: {</w:t>
+      </w:r>
+    </w:p>
+    <w:p>
+      <w:pPr>
+        <w:shd w:val="clear" w:color="auto" w:fill="FFFF00"/>
+        <w:autoSpaceDE w:val="0"/>
+        <w:autoSpaceDN w:val="0"/>
+        <w:adjustRightInd w:val="0"/>
+        <w:spacing w:after="0" w:line="240" w:lineRule="auto"/>
+        <w:rPr>
+          <w:rFonts w:ascii="Consolas" w:hAnsi="Consolas" w:cs="Consolas"/>
+          <w:color w:val="000000"/>
+          <w:sz w:val="19"/>
+          <w:szCs w:val="19"/>
+        </w:rPr>
+      </w:pPr>
+      <w:r>
+        <w:rPr>
+          <w:rFonts w:ascii="Consolas" w:hAnsi="Consolas" w:cs="Consolas"/>
+          <w:color w:val="000000"/>
+          <w:sz w:val="19"/>
+          <w:szCs w:val="19"/>
+        </w:rPr>
+        <w:t xml:space="preserve">    </w:t>
+      </w:r>
+      <w:r>
+        <w:rPr>
+          <w:rFonts w:ascii="Consolas" w:hAnsi="Consolas" w:cs="Consolas"/>
+          <w:color w:val="2E75B6"/>
+          <w:sz w:val="19"/>
+          <w:szCs w:val="19"/>
+        </w:rPr>
+        <w:t>"Instance"</w:t>
+      </w:r>
+      <w:r>
+        <w:rPr>
+          <w:rFonts w:ascii="Consolas" w:hAnsi="Consolas" w:cs="Consolas"/>
+          <w:color w:val="000000"/>
+          <w:sz w:val="19"/>
+          <w:szCs w:val="19"/>
+        </w:rPr>
+        <w:t xml:space="preserve">: </w:t>
+      </w:r>
+      <w:r>
+        <w:rPr>
+          <w:rFonts w:ascii="Consolas" w:hAnsi="Consolas" w:cs="Consolas"/>
+          <w:color w:val="A31515"/>
+          <w:sz w:val="19"/>
+          <w:szCs w:val="19"/>
+        </w:rPr>
+        <w:t>"https://login.microsoftonline.com/"</w:t>
+      </w:r>
+      <w:r>
+        <w:rPr>
+          <w:rFonts w:ascii="Consolas" w:hAnsi="Consolas" w:cs="Consolas"/>
+          <w:color w:val="000000"/>
+          <w:sz w:val="19"/>
+          <w:szCs w:val="19"/>
+        </w:rPr>
+        <w:t>,</w:t>
+      </w:r>
+    </w:p>
+    <w:p>
+      <w:pPr>
+        <w:shd w:val="clear" w:color="auto" w:fill="FFFF00"/>
+        <w:autoSpaceDE w:val="0"/>
+        <w:autoSpaceDN w:val="0"/>
+        <w:adjustRightInd w:val="0"/>
+        <w:spacing w:after="0" w:line="240" w:lineRule="auto"/>
+        <w:rPr>
+          <w:rFonts w:ascii="Consolas" w:hAnsi="Consolas" w:cs="Consolas"/>
+          <w:color w:val="000000"/>
+          <w:sz w:val="19"/>
+          <w:szCs w:val="19"/>
+        </w:rPr>
+      </w:pPr>
+      <w:r>
+        <w:rPr>
+          <w:rFonts w:ascii="Consolas" w:hAnsi="Consolas" w:cs="Consolas"/>
+          <w:color w:val="000000"/>
+          <w:sz w:val="19"/>
+          <w:szCs w:val="19"/>
+        </w:rPr>
+        <w:t xml:space="preserve">    </w:t>
+      </w:r>
+      <w:r>
+        <w:rPr>
+          <w:rFonts w:ascii="Consolas" w:hAnsi="Consolas" w:cs="Consolas"/>
+          <w:color w:val="2E75B6"/>
+          <w:sz w:val="19"/>
+          <w:szCs w:val="19"/>
+        </w:rPr>
+        <w:t>"Domain"</w:t>
+      </w:r>
+      <w:r>
+        <w:rPr>
+          <w:rFonts w:ascii="Consolas" w:hAnsi="Consolas" w:cs="Consolas"/>
+          <w:color w:val="000000"/>
+          <w:sz w:val="19"/>
+          <w:szCs w:val="19"/>
+        </w:rPr>
+        <w:t xml:space="preserve">: </w:t>
+      </w:r>
+      <w:r>
+        <w:rPr>
+          <w:rFonts w:ascii="Consolas" w:hAnsi="Consolas" w:cs="Consolas"/>
+          <w:color w:val="A31515"/>
+          <w:sz w:val="19"/>
+          <w:szCs w:val="19"/>
+        </w:rPr>
+        <w:t>"cloud.washington.edu"</w:t>
+      </w:r>
+      <w:r>
+        <w:rPr>
+          <w:rFonts w:ascii="Consolas" w:hAnsi="Consolas" w:cs="Consolas"/>
+          <w:color w:val="000000"/>
+          <w:sz w:val="19"/>
+          <w:szCs w:val="19"/>
+        </w:rPr>
+        <w:t>,</w:t>
+      </w:r>
+    </w:p>
+    <w:p>
+      <w:pPr>
+        <w:shd w:val="clear" w:color="auto" w:fill="FFFF00"/>
+        <w:autoSpaceDE w:val="0"/>
+        <w:autoSpaceDN w:val="0"/>
+        <w:adjustRightInd w:val="0"/>
+        <w:spacing w:after="0" w:line="240" w:lineRule="auto"/>
+        <w:rPr>
+          <w:rFonts w:ascii="Consolas" w:hAnsi="Consolas" w:cs="Consolas"/>
+          <w:color w:val="000000"/>
+          <w:sz w:val="19"/>
+          <w:szCs w:val="19"/>
+        </w:rPr>
+      </w:pPr>
+      <w:r>
+        <w:rPr>
+          <w:rFonts w:ascii="Consolas" w:hAnsi="Consolas" w:cs="Consolas"/>
+          <w:color w:val="000000"/>
+          <w:sz w:val="19"/>
+          <w:szCs w:val="19"/>
+        </w:rPr>
+        <w:t xml:space="preserve">    </w:t>
+      </w:r>
+      <w:r>
+        <w:rPr>
+          <w:rFonts w:ascii="Consolas" w:hAnsi="Consolas" w:cs="Consolas"/>
+          <w:color w:val="2E75B6"/>
+          <w:sz w:val="19"/>
+          <w:szCs w:val="19"/>
+        </w:rPr>
+        <w:t>"</w:t>
+      </w:r>
+      <w:proofErr w:type="spellStart"/>
+      <w:r>
+        <w:rPr>
+          <w:rFonts w:ascii="Consolas" w:hAnsi="Consolas" w:cs="Consolas"/>
+          <w:color w:val="2E75B6"/>
+          <w:sz w:val="19"/>
+          <w:szCs w:val="19"/>
+        </w:rPr>
+        <w:t>TenantId</w:t>
+      </w:r>
+      <w:proofErr w:type="spellEnd"/>
+      <w:r>
+        <w:rPr>
+          <w:rFonts w:ascii="Consolas" w:hAnsi="Consolas" w:cs="Consolas"/>
+          <w:color w:val="2E75B6"/>
+          <w:sz w:val="19"/>
+          <w:szCs w:val="19"/>
+        </w:rPr>
+        <w:t>"</w:t>
+      </w:r>
+      <w:r>
+        <w:rPr>
+          <w:rFonts w:ascii="Consolas" w:hAnsi="Consolas" w:cs="Consolas"/>
+          <w:color w:val="000000"/>
+          <w:sz w:val="19"/>
+          <w:szCs w:val="19"/>
+        </w:rPr>
+        <w:t xml:space="preserve">: </w:t>
+      </w:r>
+      <w:r>
+        <w:rPr>
+          <w:rFonts w:ascii="Consolas" w:hAnsi="Consolas" w:cs="Consolas"/>
+          <w:color w:val="A31515"/>
+          <w:sz w:val="19"/>
+          <w:szCs w:val="19"/>
+        </w:rPr>
+        <w:t>"f6b6dd5b-f02f-441a-99a0-162ac5060bd2"</w:t>
+      </w:r>
+      <w:r>
+        <w:rPr>
+          <w:rFonts w:ascii="Consolas" w:hAnsi="Consolas" w:cs="Consolas"/>
+          <w:color w:val="000000"/>
+          <w:sz w:val="19"/>
+          <w:szCs w:val="19"/>
+        </w:rPr>
+        <w:t>,</w:t>
+      </w:r>
+    </w:p>
+    <w:p>
+      <w:pPr>
+        <w:shd w:val="clear" w:color="auto" w:fill="FFFF00"/>
+        <w:autoSpaceDE w:val="0"/>
+        <w:autoSpaceDN w:val="0"/>
+        <w:adjustRightInd w:val="0"/>
+        <w:spacing w:after="0" w:line="240" w:lineRule="auto"/>
+        <w:rPr>
+          <w:rFonts w:ascii="Consolas" w:hAnsi="Consolas" w:cs="Consolas"/>
+          <w:color w:val="000000"/>
+          <w:sz w:val="19"/>
+          <w:szCs w:val="19"/>
+        </w:rPr>
+      </w:pPr>
+      <w:r>
+        <w:rPr>
+          <w:rFonts w:ascii="Consolas" w:hAnsi="Consolas" w:cs="Consolas"/>
+          <w:color w:val="000000"/>
+          <w:sz w:val="19"/>
+          <w:szCs w:val="19"/>
+        </w:rPr>
+        <w:t xml:space="preserve">    </w:t>
+      </w:r>
+      <w:r>
+        <w:rPr>
+          <w:rFonts w:ascii="Consolas" w:hAnsi="Consolas" w:cs="Consolas"/>
+          <w:color w:val="2E75B6"/>
+          <w:sz w:val="19"/>
+          <w:szCs w:val="19"/>
+        </w:rPr>
+        <w:t>"</w:t>
+      </w:r>
+      <w:proofErr w:type="spellStart"/>
+      <w:r>
+        <w:rPr>
+          <w:rFonts w:ascii="Consolas" w:hAnsi="Consolas" w:cs="Consolas"/>
+          <w:color w:val="2E75B6"/>
+          <w:sz w:val="19"/>
+          <w:szCs w:val="19"/>
+        </w:rPr>
+        <w:t>ClientId</w:t>
+      </w:r>
+      <w:proofErr w:type="spellEnd"/>
+      <w:r>
+        <w:rPr>
+          <w:rFonts w:ascii="Consolas" w:hAnsi="Consolas" w:cs="Consolas"/>
+          <w:color w:val="2E75B6"/>
+          <w:sz w:val="19"/>
+          <w:szCs w:val="19"/>
+        </w:rPr>
+        <w:t>"</w:t>
+      </w:r>
+      <w:r>
+        <w:rPr>
+          <w:rFonts w:ascii="Consolas" w:hAnsi="Consolas" w:cs="Consolas"/>
+          <w:color w:val="000000"/>
+          <w:sz w:val="19"/>
+          <w:szCs w:val="19"/>
+        </w:rPr>
+        <w:t xml:space="preserve">: </w:t>
+      </w:r>
+      <w:r>
+        <w:rPr>
+          <w:rFonts w:ascii="Consolas" w:hAnsi="Consolas" w:cs="Consolas"/>
+          <w:color w:val="A31515"/>
+          <w:sz w:val="19"/>
+          <w:szCs w:val="19"/>
+        </w:rPr>
+        <w:t>"0f6bc5f5-5dfb-43aa-93b5-6bc621f3d5f6"</w:t>
+      </w:r>
+      <w:r>
+        <w:rPr>
+          <w:rFonts w:ascii="Consolas" w:hAnsi="Consolas" w:cs="Consolas"/>
+          <w:color w:val="000000"/>
+          <w:sz w:val="19"/>
+          <w:szCs w:val="19"/>
+        </w:rPr>
+        <w:t>,</w:t>
+      </w:r>
+    </w:p>
+    <w:p>
+      <w:pPr>
+        <w:shd w:val="clear" w:color="auto" w:fill="FFFF00"/>
+        <w:autoSpaceDE w:val="0"/>
+        <w:autoSpaceDN w:val="0"/>
+        <w:adjustRightInd w:val="0"/>
+        <w:spacing w:after="0" w:line="240" w:lineRule="auto"/>
+        <w:rPr>
+          <w:rFonts w:ascii="Consolas" w:hAnsi="Consolas" w:cs="Consolas"/>
+          <w:color w:val="000000"/>
+          <w:sz w:val="19"/>
+          <w:szCs w:val="19"/>
+        </w:rPr>
+      </w:pPr>
+      <w:r>
+        <w:rPr>
+          <w:rFonts w:ascii="Consolas" w:hAnsi="Consolas" w:cs="Consolas"/>
+          <w:color w:val="000000"/>
+          <w:sz w:val="19"/>
+          <w:szCs w:val="19"/>
+        </w:rPr>
+        <w:t xml:space="preserve">    </w:t>
+      </w:r>
+      <w:r>
+        <w:rPr>
+          <w:rFonts w:ascii="Consolas" w:hAnsi="Consolas" w:cs="Consolas"/>
+          <w:color w:val="2E75B6"/>
+          <w:sz w:val="19"/>
+          <w:szCs w:val="19"/>
+        </w:rPr>
+        <w:t>"</w:t>
+      </w:r>
+      <w:proofErr w:type="spellStart"/>
+      <w:r>
+        <w:rPr>
+          <w:rFonts w:ascii="Consolas" w:hAnsi="Consolas" w:cs="Consolas"/>
+          <w:color w:val="2E75B6"/>
+          <w:sz w:val="19"/>
+          <w:szCs w:val="19"/>
+        </w:rPr>
+        <w:t>CallbackPath</w:t>
+      </w:r>
+      <w:proofErr w:type="spellEnd"/>
+      <w:r>
+        <w:rPr>
+          <w:rFonts w:ascii="Consolas" w:hAnsi="Consolas" w:cs="Consolas"/>
+          <w:color w:val="2E75B6"/>
+          <w:sz w:val="19"/>
+          <w:szCs w:val="19"/>
+        </w:rPr>
+        <w:t>"</w:t>
+      </w:r>
+      <w:r>
+        <w:rPr>
+          <w:rFonts w:ascii="Consolas" w:hAnsi="Consolas" w:cs="Consolas"/>
+          <w:color w:val="000000"/>
+          <w:sz w:val="19"/>
+          <w:szCs w:val="19"/>
+        </w:rPr>
+        <w:t xml:space="preserve">: </w:t>
+      </w:r>
+      <w:r>
+        <w:rPr>
+          <w:rFonts w:ascii="Consolas" w:hAnsi="Consolas" w:cs="Consolas"/>
+          <w:color w:val="A31515"/>
+          <w:sz w:val="19"/>
+          <w:szCs w:val="19"/>
+        </w:rPr>
+        <w:t>"/</w:t>
+      </w:r>
+      <w:proofErr w:type="spellStart"/>
+      <w:r>
+        <w:rPr>
+          <w:rFonts w:ascii="Consolas" w:hAnsi="Consolas" w:cs="Consolas"/>
+          <w:color w:val="A31515"/>
+          <w:sz w:val="19"/>
+          <w:szCs w:val="19"/>
+        </w:rPr>
+        <w:t>signin-oidc</w:t>
+      </w:r>
+      <w:proofErr w:type="spellEnd"/>
+      <w:r>
+        <w:rPr>
+          <w:rFonts w:ascii="Consolas" w:hAnsi="Consolas" w:cs="Consolas"/>
+          <w:color w:val="A31515"/>
+          <w:sz w:val="19"/>
+          <w:szCs w:val="19"/>
+        </w:rPr>
+        <w:t>"</w:t>
+      </w:r>
+      <w:r>
+        <w:rPr>
+          <w:rFonts w:ascii="Consolas" w:hAnsi="Consolas" w:cs="Consolas"/>
+          <w:color w:val="000000"/>
+          <w:sz w:val="19"/>
+          <w:szCs w:val="19"/>
+        </w:rPr>
+        <w:t>,</w:t>
+      </w:r>
+    </w:p>
+    <w:p>
+      <w:pPr>
+        <w:shd w:val="clear" w:color="auto" w:fill="FFFF00"/>
+        <w:autoSpaceDE w:val="0"/>
+        <w:autoSpaceDN w:val="0"/>
+        <w:adjustRightInd w:val="0"/>
+        <w:spacing w:after="0" w:line="240" w:lineRule="auto"/>
+        <w:rPr>
+          <w:rFonts w:ascii="Consolas" w:hAnsi="Consolas" w:cs="Consolas"/>
+          <w:color w:val="000000"/>
+          <w:sz w:val="19"/>
+          <w:szCs w:val="19"/>
+        </w:rPr>
+      </w:pPr>
+      <w:r>
+        <w:rPr>
+          <w:rFonts w:ascii="Consolas" w:hAnsi="Consolas" w:cs="Consolas"/>
+          <w:color w:val="000000"/>
+          <w:sz w:val="19"/>
+          <w:szCs w:val="19"/>
+        </w:rPr>
+        <w:t xml:space="preserve">    </w:t>
+      </w:r>
+      <w:r>
+        <w:rPr>
+          <w:rFonts w:ascii="Consolas" w:hAnsi="Consolas" w:cs="Consolas"/>
+          <w:color w:val="2E75B6"/>
+          <w:sz w:val="19"/>
+          <w:szCs w:val="19"/>
+        </w:rPr>
+        <w:t>"</w:t>
+      </w:r>
+      <w:proofErr w:type="spellStart"/>
+      <w:r>
+        <w:rPr>
+          <w:rFonts w:ascii="Consolas" w:hAnsi="Consolas" w:cs="Consolas"/>
+          <w:color w:val="2E75B6"/>
+          <w:sz w:val="19"/>
+          <w:szCs w:val="19"/>
+        </w:rPr>
+        <w:t>ClientSecret</w:t>
+      </w:r>
+      <w:proofErr w:type="spellEnd"/>
+      <w:r>
+        <w:rPr>
+          <w:rFonts w:ascii="Consolas" w:hAnsi="Consolas" w:cs="Consolas"/>
+          <w:color w:val="2E75B6"/>
+          <w:sz w:val="19"/>
+          <w:szCs w:val="19"/>
+        </w:rPr>
+        <w:t>"</w:t>
+      </w:r>
+      <w:r>
+        <w:rPr>
+          <w:rFonts w:ascii="Consolas" w:hAnsi="Consolas" w:cs="Consolas"/>
+          <w:color w:val="000000"/>
+          <w:sz w:val="19"/>
+          <w:szCs w:val="19"/>
+        </w:rPr>
+        <w:t xml:space="preserve">: </w:t>
+      </w:r>
+      <w:r>
+        <w:rPr>
+          <w:rFonts w:ascii="Consolas" w:hAnsi="Consolas" w:cs="Consolas"/>
+          <w:color w:val="A31515"/>
+          <w:sz w:val="19"/>
+          <w:szCs w:val="19"/>
+        </w:rPr>
+        <w:t>"U@t3rA4h:_8E[esK6aNXqs=._</w:t>
+      </w:r>
+      <w:proofErr w:type="spellStart"/>
+      <w:r>
+        <w:rPr>
+          <w:rFonts w:ascii="Consolas" w:hAnsi="Consolas" w:cs="Consolas"/>
+          <w:color w:val="A31515"/>
+          <w:sz w:val="19"/>
+          <w:szCs w:val="19"/>
+        </w:rPr>
+        <w:t>prSp</w:t>
+      </w:r>
+      <w:proofErr w:type="spellEnd"/>
+      <w:r>
+        <w:rPr>
+          <w:rFonts w:ascii="Consolas" w:hAnsi="Consolas" w:cs="Consolas"/>
+          <w:color w:val="A31515"/>
+          <w:sz w:val="19"/>
+          <w:szCs w:val="19"/>
+        </w:rPr>
+        <w:t>@@E"</w:t>
+      </w:r>
+    </w:p>
+    <w:p>
+      <w:pPr>
+        <w:shd w:val="clear" w:color="auto" w:fill="FFFF00"/>
+        <w:autoSpaceDE w:val="0"/>
+        <w:autoSpaceDN w:val="0"/>
+        <w:adjustRightInd w:val="0"/>
+        <w:spacing w:after="0" w:line="240" w:lineRule="auto"/>
+        <w:rPr>
+          <w:rFonts w:ascii="Consolas" w:hAnsi="Consolas" w:cs="Consolas"/>
+          <w:color w:val="000000"/>
+          <w:sz w:val="19"/>
+          <w:szCs w:val="19"/>
+        </w:rPr>
+      </w:pPr>
+      <w:r>
+        <w:rPr>
+          <w:rFonts w:ascii="Consolas" w:hAnsi="Consolas" w:cs="Consolas"/>
+          <w:color w:val="000000"/>
+          <w:sz w:val="19"/>
+          <w:szCs w:val="19"/>
+        </w:rPr>
+        <w:t xml:space="preserve">  },</w:t>
+      </w:r>
+    </w:p>
+    <w:p>
+      <w:pPr>
+        <w:autoSpaceDE w:val="0"/>
+        <w:autoSpaceDN w:val="0"/>
+        <w:adjustRightInd w:val="0"/>
+        <w:spacing w:after="0" w:line="240" w:lineRule="auto"/>
+        <w:rPr>
+          <w:rFonts w:ascii="Consolas" w:hAnsi="Consolas" w:cs="Consolas"/>
+          <w:color w:val="000000"/>
+          <w:sz w:val="19"/>
+          <w:szCs w:val="19"/>
+        </w:rPr>
+      </w:pPr>
+      <w:r>
+        <w:rPr>
+          <w:rFonts w:ascii="Consolas" w:hAnsi="Consolas" w:cs="Consolas"/>
+          <w:color w:val="000000"/>
+          <w:sz w:val="19"/>
+          <w:szCs w:val="19"/>
+        </w:rPr>
+        <w:t xml:space="preserve">  </w:t>
+      </w:r>
+      <w:r>
+        <w:rPr>
+          <w:rFonts w:ascii="Consolas" w:hAnsi="Consolas" w:cs="Consolas"/>
+          <w:color w:val="2E75B6"/>
+          <w:sz w:val="19"/>
+          <w:szCs w:val="19"/>
+        </w:rPr>
+        <w:t>"Logging"</w:t>
+      </w:r>
+      <w:r>
+        <w:rPr>
+          <w:rFonts w:ascii="Consolas" w:hAnsi="Consolas" w:cs="Consolas"/>
+          <w:color w:val="000000"/>
+          <w:sz w:val="19"/>
+          <w:szCs w:val="19"/>
+        </w:rPr>
+        <w:t>: {</w:t>
+      </w:r>
+    </w:p>
+    <w:p>
+      <w:pPr>
+        <w:autoSpaceDE w:val="0"/>
+        <w:autoSpaceDN w:val="0"/>
+        <w:adjustRightInd w:val="0"/>
+        <w:spacing w:after="0" w:line="240" w:lineRule="auto"/>
+        <w:rPr>
+          <w:rFonts w:ascii="Consolas" w:hAnsi="Consolas" w:cs="Consolas"/>
+          <w:color w:val="000000"/>
+          <w:sz w:val="19"/>
+          <w:szCs w:val="19"/>
+        </w:rPr>
+      </w:pPr>
+      <w:r>
+        <w:rPr>
+          <w:rFonts w:ascii="Consolas" w:hAnsi="Consolas" w:cs="Consolas"/>
+          <w:color w:val="000000"/>
+          <w:sz w:val="19"/>
+          <w:szCs w:val="19"/>
+        </w:rPr>
+        <w:t xml:space="preserve">    </w:t>
+      </w:r>
+      <w:r>
+        <w:rPr>
+          <w:rFonts w:ascii="Consolas" w:hAnsi="Consolas" w:cs="Consolas"/>
+          <w:color w:val="2E75B6"/>
+          <w:sz w:val="19"/>
+          <w:szCs w:val="19"/>
+        </w:rPr>
+        <w:t>"</w:t>
+      </w:r>
+      <w:proofErr w:type="spellStart"/>
+      <w:r>
+        <w:rPr>
+          <w:rFonts w:ascii="Consolas" w:hAnsi="Consolas" w:cs="Consolas"/>
+          <w:color w:val="2E75B6"/>
+          <w:sz w:val="19"/>
+          <w:szCs w:val="19"/>
+        </w:rPr>
+        <w:t>LogLevel</w:t>
+      </w:r>
+      <w:proofErr w:type="spellEnd"/>
+      <w:r>
+        <w:rPr>
+          <w:rFonts w:ascii="Consolas" w:hAnsi="Consolas" w:cs="Consolas"/>
+          <w:color w:val="2E75B6"/>
+          <w:sz w:val="19"/>
+          <w:szCs w:val="19"/>
+        </w:rPr>
+        <w:t>"</w:t>
+      </w:r>
+      <w:r>
+        <w:rPr>
+          <w:rFonts w:ascii="Consolas" w:hAnsi="Consolas" w:cs="Consolas"/>
+          <w:color w:val="000000"/>
+          <w:sz w:val="19"/>
+          <w:szCs w:val="19"/>
+        </w:rPr>
+        <w:t>: {</w:t>
+      </w:r>
+    </w:p>
+    <w:p>
+      <w:pPr>
+        <w:autoSpaceDE w:val="0"/>
+        <w:autoSpaceDN w:val="0"/>
+        <w:adjustRightInd w:val="0"/>
+        <w:spacing w:after="0" w:line="240" w:lineRule="auto"/>
+        <w:rPr>
+          <w:rFonts w:ascii="Consolas" w:hAnsi="Consolas" w:cs="Consolas"/>
+          <w:color w:val="000000"/>
+          <w:sz w:val="19"/>
+          <w:szCs w:val="19"/>
+        </w:rPr>
+      </w:pPr>
+      <w:r>
+        <w:rPr>
+          <w:rFonts w:ascii="Consolas" w:hAnsi="Consolas" w:cs="Consolas"/>
+          <w:color w:val="000000"/>
+          <w:sz w:val="19"/>
+          <w:szCs w:val="19"/>
+        </w:rPr>
+        <w:t xml:space="preserve">      </w:t>
+      </w:r>
+      <w:r>
+        <w:rPr>
+          <w:rFonts w:ascii="Consolas" w:hAnsi="Consolas" w:cs="Consolas"/>
+          <w:color w:val="2E75B6"/>
+          <w:sz w:val="19"/>
+          <w:szCs w:val="19"/>
+        </w:rPr>
+        <w:t>"Default"</w:t>
+      </w:r>
+      <w:r>
+        <w:rPr>
+          <w:rFonts w:ascii="Consolas" w:hAnsi="Consolas" w:cs="Consolas"/>
+          <w:color w:val="000000"/>
+          <w:sz w:val="19"/>
+          <w:szCs w:val="19"/>
+        </w:rPr>
+        <w:t xml:space="preserve">: </w:t>
+      </w:r>
+      <w:r>
+        <w:rPr>
+          <w:rFonts w:ascii="Consolas" w:hAnsi="Consolas" w:cs="Consolas"/>
+          <w:color w:val="A31515"/>
+          <w:sz w:val="19"/>
+          <w:szCs w:val="19"/>
+        </w:rPr>
+        <w:t>"Information"</w:t>
+      </w:r>
+      <w:r>
+        <w:rPr>
+          <w:rFonts w:ascii="Consolas" w:hAnsi="Consolas" w:cs="Consolas"/>
+          <w:color w:val="000000"/>
+          <w:sz w:val="19"/>
+          <w:szCs w:val="19"/>
+        </w:rPr>
+        <w:t>,</w:t>
+      </w:r>
+    </w:p>
+    <w:p>
+      <w:pPr>
+        <w:autoSpaceDE w:val="0"/>
+        <w:autoSpaceDN w:val="0"/>
+        <w:adjustRightInd w:val="0"/>
+        <w:spacing w:after="0" w:line="240" w:lineRule="auto"/>
+        <w:rPr>
+          <w:rFonts w:ascii="Consolas" w:hAnsi="Consolas" w:cs="Consolas"/>
+          <w:color w:val="000000"/>
+          <w:sz w:val="19"/>
+          <w:szCs w:val="19"/>
+        </w:rPr>
+      </w:pPr>
+      <w:r>
+        <w:rPr>
+          <w:rFonts w:ascii="Consolas" w:hAnsi="Consolas" w:cs="Consolas"/>
+          <w:color w:val="000000"/>
+          <w:sz w:val="19"/>
+          <w:szCs w:val="19"/>
+        </w:rPr>
+        <w:t xml:space="preserve">      </w:t>
+      </w:r>
+      <w:r>
+        <w:rPr>
+          <w:rFonts w:ascii="Consolas" w:hAnsi="Consolas" w:cs="Consolas"/>
+          <w:color w:val="2E75B6"/>
+          <w:sz w:val="19"/>
+          <w:szCs w:val="19"/>
+        </w:rPr>
+        <w:t>"Microsoft"</w:t>
+      </w:r>
+      <w:r>
+        <w:rPr>
+          <w:rFonts w:ascii="Consolas" w:hAnsi="Consolas" w:cs="Consolas"/>
+          <w:color w:val="000000"/>
+          <w:sz w:val="19"/>
+          <w:szCs w:val="19"/>
+        </w:rPr>
+        <w:t xml:space="preserve">: </w:t>
+      </w:r>
+      <w:r>
+        <w:rPr>
+          <w:rFonts w:ascii="Consolas" w:hAnsi="Consolas" w:cs="Consolas"/>
+          <w:color w:val="A31515"/>
+          <w:sz w:val="19"/>
+          <w:szCs w:val="19"/>
+        </w:rPr>
+        <w:t>"Warning"</w:t>
+      </w:r>
+      <w:r>
+        <w:rPr>
+          <w:rFonts w:ascii="Consolas" w:hAnsi="Consolas" w:cs="Consolas"/>
+          <w:color w:val="000000"/>
+          <w:sz w:val="19"/>
+          <w:szCs w:val="19"/>
+        </w:rPr>
+        <w:t>,</w:t>
+      </w:r>
+    </w:p>
+    <w:p>
+      <w:pPr>
+        <w:autoSpaceDE w:val="0"/>
+        <w:autoSpaceDN w:val="0"/>
+        <w:adjustRightInd w:val="0"/>
+        <w:spacing w:after="0" w:line="240" w:lineRule="auto"/>
+        <w:rPr>
+          <w:rFonts w:ascii="Consolas" w:hAnsi="Consolas" w:cs="Consolas"/>
+          <w:color w:val="000000"/>
+          <w:sz w:val="19"/>
+          <w:szCs w:val="19"/>
+        </w:rPr>
+      </w:pPr>
+      <w:r>
+        <w:rPr>
+          <w:rFonts w:ascii="Consolas" w:hAnsi="Consolas" w:cs="Consolas"/>
+          <w:color w:val="000000"/>
+          <w:sz w:val="19"/>
+          <w:szCs w:val="19"/>
+        </w:rPr>
+        <w:t xml:space="preserve">      </w:t>
+      </w:r>
+      <w:r>
+        <w:rPr>
+          <w:rFonts w:ascii="Consolas" w:hAnsi="Consolas" w:cs="Consolas"/>
+          <w:color w:val="2E75B6"/>
+          <w:sz w:val="19"/>
+          <w:szCs w:val="19"/>
+        </w:rPr>
+        <w:t>"</w:t>
+      </w:r>
+      <w:proofErr w:type="spellStart"/>
+      <w:r>
+        <w:rPr>
+          <w:rFonts w:ascii="Consolas" w:hAnsi="Consolas" w:cs="Consolas"/>
+          <w:color w:val="2E75B6"/>
+          <w:sz w:val="19"/>
+          <w:szCs w:val="19"/>
+        </w:rPr>
+        <w:t>Microsoft.Hosting.Lifetime</w:t>
+      </w:r>
+      <w:proofErr w:type="spellEnd"/>
+      <w:r>
+        <w:rPr>
+          <w:rFonts w:ascii="Consolas" w:hAnsi="Consolas" w:cs="Consolas"/>
+          <w:color w:val="2E75B6"/>
+          <w:sz w:val="19"/>
+          <w:szCs w:val="19"/>
+        </w:rPr>
+        <w:t>"</w:t>
+      </w:r>
+      <w:r>
+        <w:rPr>
+          <w:rFonts w:ascii="Consolas" w:hAnsi="Consolas" w:cs="Consolas"/>
+          <w:color w:val="000000"/>
+          <w:sz w:val="19"/>
+          <w:szCs w:val="19"/>
+        </w:rPr>
+        <w:t xml:space="preserve">: </w:t>
+      </w:r>
+      <w:r>
+        <w:rPr>
+          <w:rFonts w:ascii="Consolas" w:hAnsi="Consolas" w:cs="Consolas"/>
+          <w:color w:val="A31515"/>
+          <w:sz w:val="19"/>
+          <w:szCs w:val="19"/>
+        </w:rPr>
+        <w:t>"Information"</w:t>
+      </w:r>
+    </w:p>
+    <w:p>
+      <w:pPr>
+        <w:autoSpaceDE w:val="0"/>
+        <w:autoSpaceDN w:val="0"/>
+        <w:adjustRightInd w:val="0"/>
+        <w:spacing w:after="0" w:line="240" w:lineRule="auto"/>
+        <w:rPr>
+          <w:rFonts w:ascii="Consolas" w:hAnsi="Consolas" w:cs="Consolas"/>
+          <w:color w:val="000000"/>
+          <w:sz w:val="19"/>
+          <w:szCs w:val="19"/>
+        </w:rPr>
+      </w:pPr>
+      <w:r>
+        <w:rPr>
+          <w:rFonts w:ascii="Consolas" w:hAnsi="Consolas" w:cs="Consolas"/>
+          <w:color w:val="000000"/>
+          <w:sz w:val="19"/>
+          <w:szCs w:val="19"/>
+        </w:rPr>
+        <w:t xml:space="preserve">    }</w:t>
+      </w:r>
+    </w:p>
+    <w:p>
+      <w:pPr>
+        <w:autoSpaceDE w:val="0"/>
+        <w:autoSpaceDN w:val="0"/>
+        <w:adjustRightInd w:val="0"/>
+        <w:spacing w:after="0" w:line="240" w:lineRule="auto"/>
+        <w:rPr>
+          <w:rFonts w:ascii="Consolas" w:hAnsi="Consolas" w:cs="Consolas"/>
+          <w:color w:val="000000"/>
+          <w:sz w:val="19"/>
+          <w:szCs w:val="19"/>
+        </w:rPr>
+      </w:pPr>
+      <w:r>
+        <w:rPr>
+          <w:rFonts w:ascii="Consolas" w:hAnsi="Consolas" w:cs="Consolas"/>
+          <w:color w:val="000000"/>
+          <w:sz w:val="19"/>
+          <w:szCs w:val="19"/>
+        </w:rPr>
+        <w:t xml:space="preserve">  },</w:t>
+      </w:r>
+    </w:p>
+    <w:p>
+      <w:pPr>
+        <w:autoSpaceDE w:val="0"/>
+        <w:autoSpaceDN w:val="0"/>
+        <w:adjustRightInd w:val="0"/>
+        <w:spacing w:after="0" w:line="240" w:lineRule="auto"/>
+        <w:rPr>
+          <w:rFonts w:ascii="Consolas" w:hAnsi="Consolas" w:cs="Consolas"/>
+          <w:color w:val="000000"/>
+          <w:sz w:val="19"/>
+          <w:szCs w:val="19"/>
+        </w:rPr>
+      </w:pPr>
+      <w:r>
+        <w:rPr>
+          <w:rFonts w:ascii="Consolas" w:hAnsi="Consolas" w:cs="Consolas"/>
+          <w:color w:val="000000"/>
+          <w:sz w:val="19"/>
+          <w:szCs w:val="19"/>
+        </w:rPr>
+        <w:t xml:space="preserve">  </w:t>
+      </w:r>
+      <w:r>
+        <w:rPr>
+          <w:rFonts w:ascii="Consolas" w:hAnsi="Consolas" w:cs="Consolas"/>
+          <w:color w:val="2E75B6"/>
+          <w:sz w:val="19"/>
+          <w:szCs w:val="19"/>
+        </w:rPr>
+        <w:t>"Smtp"</w:t>
+      </w:r>
+      <w:r>
+        <w:rPr>
+          <w:rFonts w:ascii="Consolas" w:hAnsi="Consolas" w:cs="Consolas"/>
+          <w:color w:val="000000"/>
+          <w:sz w:val="19"/>
+          <w:szCs w:val="19"/>
+        </w:rPr>
+        <w:t>: {</w:t>
+      </w:r>
+    </w:p>
+    <w:p>
+      <w:pPr>
+        <w:autoSpaceDE w:val="0"/>
+        <w:autoSpaceDN w:val="0"/>
+        <w:adjustRightInd w:val="0"/>
+        <w:spacing w:after="0" w:line="240" w:lineRule="auto"/>
+        <w:rPr>
+          <w:rFonts w:ascii="Consolas" w:hAnsi="Consolas" w:cs="Consolas"/>
+          <w:color w:val="000000"/>
+          <w:sz w:val="19"/>
+          <w:szCs w:val="19"/>
+        </w:rPr>
+      </w:pPr>
+      <w:r>
+        <w:rPr>
+          <w:rFonts w:ascii="Consolas" w:hAnsi="Consolas" w:cs="Consolas"/>
+          <w:color w:val="000000"/>
+          <w:sz w:val="19"/>
+          <w:szCs w:val="19"/>
+        </w:rPr>
+        <w:t xml:space="preserve">    </w:t>
+      </w:r>
+      <w:r>
+        <w:rPr>
+          <w:rFonts w:ascii="Consolas" w:hAnsi="Consolas" w:cs="Consolas"/>
+          <w:color w:val="2E75B6"/>
+          <w:sz w:val="19"/>
+          <w:szCs w:val="19"/>
+        </w:rPr>
+        <w:t>"</w:t>
+      </w:r>
+      <w:proofErr w:type="spellStart"/>
+      <w:r>
+        <w:rPr>
+          <w:rFonts w:ascii="Consolas" w:hAnsi="Consolas" w:cs="Consolas"/>
+          <w:color w:val="2E75B6"/>
+          <w:sz w:val="19"/>
+          <w:szCs w:val="19"/>
+        </w:rPr>
+        <w:t>FromAddress</w:t>
+      </w:r>
+      <w:proofErr w:type="spellEnd"/>
+      <w:r>
+        <w:rPr>
+          <w:rFonts w:ascii="Consolas" w:hAnsi="Consolas" w:cs="Consolas"/>
+          <w:color w:val="2E75B6"/>
+          <w:sz w:val="19"/>
+          <w:szCs w:val="19"/>
+        </w:rPr>
+        <w:t>"</w:t>
+      </w:r>
+      <w:r>
+        <w:rPr>
+          <w:rFonts w:ascii="Consolas" w:hAnsi="Consolas" w:cs="Consolas"/>
+          <w:color w:val="000000"/>
+          <w:sz w:val="19"/>
+          <w:szCs w:val="19"/>
+        </w:rPr>
+        <w:t xml:space="preserve">: </w:t>
+      </w:r>
+      <w:r>
+        <w:rPr>
+          <w:rFonts w:ascii="Consolas" w:hAnsi="Consolas" w:cs="Consolas"/>
+          <w:color w:val="A31515"/>
+          <w:sz w:val="19"/>
+          <w:szCs w:val="19"/>
+        </w:rPr>
+        <w:t>"sodforms@uw.edu"</w:t>
+      </w:r>
+      <w:r>
+        <w:rPr>
+          <w:rFonts w:ascii="Consolas" w:hAnsi="Consolas" w:cs="Consolas"/>
+          <w:color w:val="000000"/>
+          <w:sz w:val="19"/>
+          <w:szCs w:val="19"/>
+        </w:rPr>
+        <w:t>,</w:t>
+      </w:r>
+    </w:p>
+    <w:p>
+      <w:pPr>
+        <w:autoSpaceDE w:val="0"/>
+        <w:autoSpaceDN w:val="0"/>
+        <w:adjustRightInd w:val="0"/>
+        <w:spacing w:after="0" w:line="240" w:lineRule="auto"/>
+        <w:rPr>
+          <w:rFonts w:ascii="Consolas" w:hAnsi="Consolas" w:cs="Consolas"/>
+          <w:color w:val="000000"/>
+          <w:sz w:val="19"/>
+          <w:szCs w:val="19"/>
+        </w:rPr>
+      </w:pPr>
+      <w:r>
+        <w:rPr>
+          <w:rFonts w:ascii="Consolas" w:hAnsi="Consolas" w:cs="Consolas"/>
+          <w:color w:val="000000"/>
+          <w:sz w:val="19"/>
+          <w:szCs w:val="19"/>
+        </w:rPr>
+        <w:t xml:space="preserve">    </w:t>
+      </w:r>
+      <w:r>
+        <w:rPr>
+          <w:rFonts w:ascii="Consolas" w:hAnsi="Consolas" w:cs="Consolas"/>
+          <w:color w:val="2E75B6"/>
+          <w:sz w:val="19"/>
+          <w:szCs w:val="19"/>
+        </w:rPr>
+        <w:t>"Server"</w:t>
+      </w:r>
+      <w:r>
+        <w:rPr>
+          <w:rFonts w:ascii="Consolas" w:hAnsi="Consolas" w:cs="Consolas"/>
+          <w:color w:val="000000"/>
+          <w:sz w:val="19"/>
+          <w:szCs w:val="19"/>
+        </w:rPr>
+        <w:t xml:space="preserve">: </w:t>
+      </w:r>
+      <w:r>
+        <w:rPr>
+          <w:rFonts w:ascii="Consolas" w:hAnsi="Consolas" w:cs="Consolas"/>
+          <w:color w:val="A31515"/>
+          <w:sz w:val="19"/>
+          <w:szCs w:val="19"/>
+        </w:rPr>
+        <w:t>"smtp.washington.edu"</w:t>
+      </w:r>
+      <w:r>
+        <w:rPr>
+          <w:rFonts w:ascii="Consolas" w:hAnsi="Consolas" w:cs="Consolas"/>
+          <w:color w:val="000000"/>
+          <w:sz w:val="19"/>
+          <w:szCs w:val="19"/>
+        </w:rPr>
+        <w:t>,</w:t>
+      </w:r>
+    </w:p>
+    <w:p>
+      <w:pPr>
+        <w:autoSpaceDE w:val="0"/>
+        <w:autoSpaceDN w:val="0"/>
+        <w:adjustRightInd w:val="0"/>
+        <w:spacing w:after="0" w:line="240" w:lineRule="auto"/>
+        <w:rPr>
+          <w:rFonts w:ascii="Consolas" w:hAnsi="Consolas" w:cs="Consolas"/>
+          <w:color w:val="000000"/>
+          <w:sz w:val="19"/>
+          <w:szCs w:val="19"/>
+        </w:rPr>
+      </w:pPr>
+      <w:r>
+        <w:rPr>
+          <w:rFonts w:ascii="Consolas" w:hAnsi="Consolas" w:cs="Consolas"/>
+          <w:color w:val="000000"/>
+          <w:sz w:val="19"/>
+          <w:szCs w:val="19"/>
+        </w:rPr>
+        <w:t xml:space="preserve">    </w:t>
+      </w:r>
+      <w:r>
+        <w:rPr>
+          <w:rFonts w:ascii="Consolas" w:hAnsi="Consolas" w:cs="Consolas"/>
+          <w:color w:val="2E75B6"/>
+          <w:sz w:val="19"/>
+          <w:szCs w:val="19"/>
+        </w:rPr>
+        <w:t>"Password"</w:t>
+      </w:r>
+      <w:r>
+        <w:rPr>
+          <w:rFonts w:ascii="Consolas" w:hAnsi="Consolas" w:cs="Consolas"/>
+          <w:color w:val="000000"/>
+          <w:sz w:val="19"/>
+          <w:szCs w:val="19"/>
+        </w:rPr>
+        <w:t xml:space="preserve">: </w:t>
+      </w:r>
+      <w:r>
+        <w:rPr>
+          <w:rFonts w:ascii="Consolas" w:hAnsi="Consolas" w:cs="Consolas"/>
+          <w:color w:val="A31515"/>
+          <w:sz w:val="19"/>
+          <w:szCs w:val="19"/>
+        </w:rPr>
+        <w:t>"JAc@7H&amp;C&amp;+"</w:t>
+      </w:r>
+      <w:r>
+        <w:rPr>
+          <w:rFonts w:ascii="Consolas" w:hAnsi="Consolas" w:cs="Consolas"/>
+          <w:color w:val="000000"/>
+          <w:sz w:val="19"/>
+          <w:szCs w:val="19"/>
+        </w:rPr>
+        <w:t>,</w:t>
+      </w:r>
+    </w:p>
+    <w:p>
+      <w:pPr>
+        <w:autoSpaceDE w:val="0"/>
+        <w:autoSpaceDN w:val="0"/>
+        <w:adjustRightInd w:val="0"/>
+        <w:spacing w:after="0" w:line="240" w:lineRule="auto"/>
+        <w:rPr>
+          <w:rFonts w:ascii="Consolas" w:hAnsi="Consolas" w:cs="Consolas"/>
+          <w:color w:val="000000"/>
+          <w:sz w:val="19"/>
+          <w:szCs w:val="19"/>
+        </w:rPr>
+      </w:pPr>
+      <w:r>
+        <w:rPr>
+          <w:rFonts w:ascii="Consolas" w:hAnsi="Consolas" w:cs="Consolas"/>
+          <w:color w:val="000000"/>
+          <w:sz w:val="19"/>
+          <w:szCs w:val="19"/>
+        </w:rPr>
+        <w:t xml:space="preserve">    </w:t>
+      </w:r>
+      <w:r>
+        <w:rPr>
+          <w:rFonts w:ascii="Consolas" w:hAnsi="Consolas" w:cs="Consolas"/>
+          <w:color w:val="2E75B6"/>
+          <w:sz w:val="19"/>
+          <w:szCs w:val="19"/>
+        </w:rPr>
+        <w:t>"Port"</w:t>
+      </w:r>
+      <w:r>
+        <w:rPr>
+          <w:rFonts w:ascii="Consolas" w:hAnsi="Consolas" w:cs="Consolas"/>
+          <w:color w:val="000000"/>
+          <w:sz w:val="19"/>
+          <w:szCs w:val="19"/>
+        </w:rPr>
+        <w:t>: 587</w:t>
+      </w:r>
+    </w:p>
+    <w:p>
+      <w:pPr>
+        <w:autoSpaceDE w:val="0"/>
+        <w:autoSpaceDN w:val="0"/>
+        <w:adjustRightInd w:val="0"/>
+        <w:spacing w:after="0" w:line="240" w:lineRule="auto"/>
+        <w:rPr>
+          <w:rFonts w:ascii="Consolas" w:hAnsi="Consolas" w:cs="Consolas"/>
+          <w:color w:val="000000"/>
+          <w:sz w:val="19"/>
+          <w:szCs w:val="19"/>
+        </w:rPr>
+      </w:pPr>
+      <w:r>
+        <w:rPr>
+          <w:rFonts w:ascii="Consolas" w:hAnsi="Consolas" w:cs="Consolas"/>
+          <w:color w:val="000000"/>
+          <w:sz w:val="19"/>
+          <w:szCs w:val="19"/>
+        </w:rPr>
+        <w:t xml:space="preserve">  },</w:t>
+      </w:r>
+    </w:p>
+    <w:p>
+      <w:pPr>
+        <w:autoSpaceDE w:val="0"/>
+        <w:autoSpaceDN w:val="0"/>
+        <w:adjustRightInd w:val="0"/>
+        <w:spacing w:after="0" w:line="240" w:lineRule="auto"/>
+        <w:rPr>
+          <w:rFonts w:ascii="Consolas" w:hAnsi="Consolas" w:cs="Consolas"/>
+          <w:color w:val="000000"/>
+          <w:sz w:val="19"/>
+          <w:szCs w:val="19"/>
+        </w:rPr>
+      </w:pPr>
+      <w:r>
+        <w:rPr>
+          <w:rFonts w:ascii="Consolas" w:hAnsi="Consolas" w:cs="Consolas"/>
+          <w:color w:val="000000"/>
+          <w:sz w:val="19"/>
+          <w:szCs w:val="19"/>
+        </w:rPr>
+        <w:t xml:space="preserve">  </w:t>
+      </w:r>
+      <w:r>
+        <w:rPr>
+          <w:rFonts w:ascii="Consolas" w:hAnsi="Consolas" w:cs="Consolas"/>
+          <w:color w:val="2E75B6"/>
+          <w:sz w:val="19"/>
+          <w:szCs w:val="19"/>
+        </w:rPr>
+        <w:t>"Launch"</w:t>
+      </w:r>
+      <w:r>
+        <w:rPr>
+          <w:rFonts w:ascii="Consolas" w:hAnsi="Consolas" w:cs="Consolas"/>
+          <w:color w:val="000000"/>
+          <w:sz w:val="19"/>
+          <w:szCs w:val="19"/>
+        </w:rPr>
+        <w:t>: {</w:t>
+      </w:r>
+    </w:p>
+    <w:p>
+      <w:pPr>
+        <w:autoSpaceDE w:val="0"/>
+        <w:autoSpaceDN w:val="0"/>
+        <w:adjustRightInd w:val="0"/>
+        <w:spacing w:after="0" w:line="240" w:lineRule="auto"/>
+        <w:rPr>
+          <w:rFonts w:ascii="Consolas" w:hAnsi="Consolas" w:cs="Consolas"/>
+          <w:color w:val="000000"/>
+          <w:sz w:val="19"/>
+          <w:szCs w:val="19"/>
+        </w:rPr>
+      </w:pPr>
+      <w:r>
+        <w:rPr>
+          <w:rFonts w:ascii="Consolas" w:hAnsi="Consolas" w:cs="Consolas"/>
+          <w:color w:val="000000"/>
+          <w:sz w:val="19"/>
+          <w:szCs w:val="19"/>
+        </w:rPr>
+        <w:t xml:space="preserve">    </w:t>
+      </w:r>
+      <w:r>
+        <w:rPr>
+          <w:rFonts w:ascii="Consolas" w:hAnsi="Consolas" w:cs="Consolas"/>
+          <w:color w:val="2E75B6"/>
+          <w:sz w:val="19"/>
+          <w:szCs w:val="19"/>
+        </w:rPr>
+        <w:t>"</w:t>
+      </w:r>
+      <w:proofErr w:type="spellStart"/>
+      <w:r>
+        <w:rPr>
+          <w:rFonts w:ascii="Consolas" w:hAnsi="Consolas" w:cs="Consolas"/>
+          <w:color w:val="2E75B6"/>
+          <w:sz w:val="19"/>
+          <w:szCs w:val="19"/>
+        </w:rPr>
+        <w:t>Host_Name</w:t>
+      </w:r>
+      <w:proofErr w:type="spellEnd"/>
+      <w:r>
+        <w:rPr>
+          <w:rFonts w:ascii="Consolas" w:hAnsi="Consolas" w:cs="Consolas"/>
+          <w:color w:val="2E75B6"/>
+          <w:sz w:val="19"/>
+          <w:szCs w:val="19"/>
+        </w:rPr>
+        <w:t>"</w:t>
+      </w:r>
+      <w:r>
+        <w:rPr>
+          <w:rFonts w:ascii="Consolas" w:hAnsi="Consolas" w:cs="Consolas"/>
+          <w:color w:val="000000"/>
+          <w:sz w:val="19"/>
+          <w:szCs w:val="19"/>
+        </w:rPr>
+        <w:t xml:space="preserve">: </w:t>
+      </w:r>
+      <w:r>
+        <w:rPr>
+          <w:rFonts w:ascii="Consolas" w:hAnsi="Consolas" w:cs="Consolas"/>
+          <w:color w:val="A31515"/>
+          <w:sz w:val="19"/>
+          <w:szCs w:val="19"/>
+        </w:rPr>
+        <w:t>"localhost"</w:t>
+      </w:r>
+      <w:r>
+        <w:rPr>
+          <w:rFonts w:ascii="Consolas" w:hAnsi="Consolas" w:cs="Consolas"/>
+          <w:color w:val="000000"/>
+          <w:sz w:val="19"/>
+          <w:szCs w:val="19"/>
+        </w:rPr>
+        <w:t>,</w:t>
+      </w:r>
+    </w:p>
+    <w:p>
+      <w:pPr>
+        <w:autoSpaceDE w:val="0"/>
+        <w:autoSpaceDN w:val="0"/>
+        <w:adjustRightInd w:val="0"/>
+        <w:spacing w:after="0" w:line="240" w:lineRule="auto"/>
+        <w:rPr>
+          <w:rFonts w:ascii="Consolas" w:hAnsi="Consolas" w:cs="Consolas"/>
+          <w:color w:val="000000"/>
+          <w:sz w:val="19"/>
+          <w:szCs w:val="19"/>
+        </w:rPr>
+      </w:pPr>
+      <w:r>
+        <w:rPr>
+          <w:rFonts w:ascii="Consolas" w:hAnsi="Consolas" w:cs="Consolas"/>
+          <w:color w:val="000000"/>
+          <w:sz w:val="19"/>
+          <w:szCs w:val="19"/>
+        </w:rPr>
+        <w:t xml:space="preserve">    </w:t>
+      </w:r>
+      <w:r>
+        <w:rPr>
+          <w:rFonts w:ascii="Consolas" w:hAnsi="Consolas" w:cs="Consolas"/>
+          <w:color w:val="2E75B6"/>
+          <w:sz w:val="19"/>
+          <w:szCs w:val="19"/>
+        </w:rPr>
+        <w:t>"</w:t>
+      </w:r>
+      <w:proofErr w:type="spellStart"/>
+      <w:r>
+        <w:rPr>
+          <w:rFonts w:ascii="Consolas" w:hAnsi="Consolas" w:cs="Consolas"/>
+          <w:color w:val="2E75B6"/>
+          <w:sz w:val="19"/>
+          <w:szCs w:val="19"/>
+        </w:rPr>
+        <w:t>Host_Port</w:t>
+      </w:r>
+      <w:proofErr w:type="spellEnd"/>
+      <w:r>
+        <w:rPr>
+          <w:rFonts w:ascii="Consolas" w:hAnsi="Consolas" w:cs="Consolas"/>
+          <w:color w:val="2E75B6"/>
+          <w:sz w:val="19"/>
+          <w:szCs w:val="19"/>
+        </w:rPr>
+        <w:t>"</w:t>
+      </w:r>
+      <w:r>
+        <w:rPr>
+          <w:rFonts w:ascii="Consolas" w:hAnsi="Consolas" w:cs="Consolas"/>
+          <w:color w:val="000000"/>
+          <w:sz w:val="19"/>
+          <w:szCs w:val="19"/>
+        </w:rPr>
+        <w:t>: 44371</w:t>
+      </w:r>
+    </w:p>
+    <w:p>
+      <w:pPr>
+        <w:autoSpaceDE w:val="0"/>
+        <w:autoSpaceDN w:val="0"/>
+        <w:adjustRightInd w:val="0"/>
+        <w:spacing w:after="0" w:line="240" w:lineRule="auto"/>
+        <w:rPr>
+          <w:rFonts w:ascii="Consolas" w:hAnsi="Consolas" w:cs="Consolas"/>
+          <w:color w:val="000000"/>
+          <w:sz w:val="19"/>
+          <w:szCs w:val="19"/>
+        </w:rPr>
+      </w:pPr>
+      <w:r>
+        <w:rPr>
+          <w:rFonts w:ascii="Consolas" w:hAnsi="Consolas" w:cs="Consolas"/>
+          <w:color w:val="000000"/>
+          <w:sz w:val="19"/>
+          <w:szCs w:val="19"/>
+        </w:rPr>
+        <w:t xml:space="preserve">    </w:t>
+      </w:r>
+      <w:r>
+        <w:rPr>
+          <w:rFonts w:ascii="Consolas" w:hAnsi="Consolas" w:cs="Consolas"/>
+          <w:color w:val="008000"/>
+          <w:sz w:val="19"/>
+          <w:szCs w:val="19"/>
+        </w:rPr>
+        <w:t>//"</w:t>
+      </w:r>
+      <w:proofErr w:type="spellStart"/>
+      <w:r>
+        <w:rPr>
+          <w:rFonts w:ascii="Consolas" w:hAnsi="Consolas" w:cs="Consolas"/>
+          <w:color w:val="008000"/>
+          <w:sz w:val="19"/>
+          <w:szCs w:val="19"/>
+        </w:rPr>
+        <w:t>Host_Name</w:t>
+      </w:r>
+      <w:proofErr w:type="spellEnd"/>
+      <w:r>
+        <w:rPr>
+          <w:rFonts w:ascii="Consolas" w:hAnsi="Consolas" w:cs="Consolas"/>
+          <w:color w:val="008000"/>
+          <w:sz w:val="19"/>
+          <w:szCs w:val="19"/>
+        </w:rPr>
+        <w:t>": "devapps.dental.uw.edu",</w:t>
+      </w:r>
+    </w:p>
+    <w:p>
+      <w:pPr>
+        <w:autoSpaceDE w:val="0"/>
+        <w:autoSpaceDN w:val="0"/>
+        <w:adjustRightInd w:val="0"/>
+        <w:spacing w:after="0" w:line="240" w:lineRule="auto"/>
+        <w:rPr>
+          <w:rFonts w:ascii="Consolas" w:hAnsi="Consolas" w:cs="Consolas"/>
+          <w:color w:val="000000"/>
+          <w:sz w:val="19"/>
+          <w:szCs w:val="19"/>
+        </w:rPr>
+      </w:pPr>
+      <w:r>
+        <w:rPr>
+          <w:rFonts w:ascii="Consolas" w:hAnsi="Consolas" w:cs="Consolas"/>
+          <w:color w:val="000000"/>
+          <w:sz w:val="19"/>
+          <w:szCs w:val="19"/>
+        </w:rPr>
+        <w:lastRenderedPageBreak/>
+        <w:t xml:space="preserve">    </w:t>
+      </w:r>
+      <w:r>
+        <w:rPr>
+          <w:rFonts w:ascii="Consolas" w:hAnsi="Consolas" w:cs="Consolas"/>
+          <w:color w:val="008000"/>
+          <w:sz w:val="19"/>
+          <w:szCs w:val="19"/>
+        </w:rPr>
+        <w:t>//"</w:t>
+      </w:r>
+      <w:proofErr w:type="spellStart"/>
+      <w:r>
+        <w:rPr>
+          <w:rFonts w:ascii="Consolas" w:hAnsi="Consolas" w:cs="Consolas"/>
+          <w:color w:val="008000"/>
+          <w:sz w:val="19"/>
+          <w:szCs w:val="19"/>
+        </w:rPr>
+        <w:t>Host_Port</w:t>
+      </w:r>
+      <w:proofErr w:type="spellEnd"/>
+      <w:r>
+        <w:rPr>
+          <w:rFonts w:ascii="Consolas" w:hAnsi="Consolas" w:cs="Consolas"/>
+          <w:color w:val="008000"/>
+          <w:sz w:val="19"/>
+          <w:szCs w:val="19"/>
+        </w:rPr>
+        <w:t>": 443</w:t>
+      </w:r>
+    </w:p>
+    <w:p>
+      <w:pPr>
+        <w:autoSpaceDE w:val="0"/>
+        <w:autoSpaceDN w:val="0"/>
+        <w:adjustRightInd w:val="0"/>
+        <w:spacing w:after="0" w:line="240" w:lineRule="auto"/>
+        <w:rPr>
+          <w:rFonts w:ascii="Consolas" w:hAnsi="Consolas" w:cs="Consolas"/>
+          <w:color w:val="000000"/>
+          <w:sz w:val="19"/>
+          <w:szCs w:val="19"/>
+        </w:rPr>
+      </w:pPr>
+      <w:r>
+        <w:rPr>
+          <w:rFonts w:ascii="Consolas" w:hAnsi="Consolas" w:cs="Consolas"/>
+          <w:color w:val="000000"/>
+          <w:sz w:val="19"/>
+          <w:szCs w:val="19"/>
+        </w:rPr>
+        <w:t xml:space="preserve">  },</w:t>
+      </w:r>
+    </w:p>
+    <w:p>
+      <w:pPr>
+        <w:autoSpaceDE w:val="0"/>
+        <w:autoSpaceDN w:val="0"/>
+        <w:adjustRightInd w:val="0"/>
+        <w:spacing w:after="0" w:line="240" w:lineRule="auto"/>
+        <w:rPr>
+          <w:rFonts w:ascii="Consolas" w:hAnsi="Consolas" w:cs="Consolas"/>
+          <w:color w:val="000000"/>
+          <w:sz w:val="19"/>
+          <w:szCs w:val="19"/>
+        </w:rPr>
+      </w:pPr>
+      <w:r>
+        <w:rPr>
+          <w:rFonts w:ascii="Consolas" w:hAnsi="Consolas" w:cs="Consolas"/>
+          <w:color w:val="000000"/>
+          <w:sz w:val="19"/>
+          <w:szCs w:val="19"/>
+        </w:rPr>
+        <w:t xml:space="preserve">  </w:t>
+      </w:r>
+      <w:r>
+        <w:rPr>
+          <w:rFonts w:ascii="Consolas" w:hAnsi="Consolas" w:cs="Consolas"/>
+          <w:color w:val="2E75B6"/>
+          <w:sz w:val="19"/>
+          <w:szCs w:val="19"/>
+        </w:rPr>
+        <w:t>"</w:t>
+      </w:r>
+      <w:proofErr w:type="spellStart"/>
+      <w:r>
+        <w:rPr>
+          <w:rFonts w:ascii="Consolas" w:hAnsi="Consolas" w:cs="Consolas"/>
+          <w:color w:val="2E75B6"/>
+          <w:sz w:val="19"/>
+          <w:szCs w:val="19"/>
+        </w:rPr>
+        <w:t>AllowedHosts</w:t>
+      </w:r>
+      <w:proofErr w:type="spellEnd"/>
+      <w:r>
+        <w:rPr>
+          <w:rFonts w:ascii="Consolas" w:hAnsi="Consolas" w:cs="Consolas"/>
+          <w:color w:val="2E75B6"/>
+          <w:sz w:val="19"/>
+          <w:szCs w:val="19"/>
+        </w:rPr>
+        <w:t>"</w:t>
+      </w:r>
+      <w:r>
+        <w:rPr>
+          <w:rFonts w:ascii="Consolas" w:hAnsi="Consolas" w:cs="Consolas"/>
+          <w:color w:val="000000"/>
+          <w:sz w:val="19"/>
+          <w:szCs w:val="19"/>
+        </w:rPr>
+        <w:t xml:space="preserve">: </w:t>
+      </w:r>
+      <w:r>
+        <w:rPr>
+          <w:rFonts w:ascii="Consolas" w:hAnsi="Consolas" w:cs="Consolas"/>
+          <w:color w:val="A31515"/>
+          <w:sz w:val="19"/>
+          <w:szCs w:val="19"/>
+        </w:rPr>
+        <w:t>"*"</w:t>
+      </w:r>
+      <w:r>
+        <w:rPr>
+          <w:rFonts w:ascii="Consolas" w:hAnsi="Consolas" w:cs="Consolas"/>
+          <w:color w:val="000000"/>
+          <w:sz w:val="19"/>
+          <w:szCs w:val="19"/>
+        </w:rPr>
+        <w:t>,</w:t>
+      </w:r>
+    </w:p>
+    <w:p>
+      <w:pPr>
+        <w:autoSpaceDE w:val="0"/>
+        <w:autoSpaceDN w:val="0"/>
+        <w:adjustRightInd w:val="0"/>
+        <w:spacing w:after="0" w:line="240" w:lineRule="auto"/>
+        <w:rPr>
+          <w:rFonts w:ascii="Consolas" w:hAnsi="Consolas" w:cs="Consolas"/>
+          <w:color w:val="000000"/>
+          <w:sz w:val="19"/>
+          <w:szCs w:val="19"/>
+        </w:rPr>
+      </w:pPr>
+      <w:r>
+        <w:rPr>
+          <w:rFonts w:ascii="Consolas" w:hAnsi="Consolas" w:cs="Consolas"/>
+          <w:color w:val="000000"/>
+          <w:sz w:val="19"/>
+          <w:szCs w:val="19"/>
+        </w:rPr>
+        <w:t xml:space="preserve">  </w:t>
+      </w:r>
+      <w:r>
+        <w:rPr>
+          <w:rFonts w:ascii="Consolas" w:hAnsi="Consolas" w:cs="Consolas"/>
+          <w:color w:val="2E75B6"/>
+          <w:sz w:val="19"/>
+          <w:szCs w:val="19"/>
+        </w:rPr>
+        <w:t>"</w:t>
+      </w:r>
+      <w:proofErr w:type="spellStart"/>
+      <w:r>
+        <w:rPr>
+          <w:rFonts w:ascii="Consolas" w:hAnsi="Consolas" w:cs="Consolas"/>
+          <w:color w:val="2E75B6"/>
+          <w:sz w:val="19"/>
+          <w:szCs w:val="19"/>
+        </w:rPr>
+        <w:t>GraphApiUrl</w:t>
+      </w:r>
+      <w:proofErr w:type="spellEnd"/>
+      <w:r>
+        <w:rPr>
+          <w:rFonts w:ascii="Consolas" w:hAnsi="Consolas" w:cs="Consolas"/>
+          <w:color w:val="2E75B6"/>
+          <w:sz w:val="19"/>
+          <w:szCs w:val="19"/>
+        </w:rPr>
+        <w:t>"</w:t>
+      </w:r>
+      <w:r>
+        <w:rPr>
+          <w:rFonts w:ascii="Consolas" w:hAnsi="Consolas" w:cs="Consolas"/>
+          <w:color w:val="000000"/>
+          <w:sz w:val="19"/>
+          <w:szCs w:val="19"/>
+        </w:rPr>
+        <w:t xml:space="preserve">: </w:t>
+      </w:r>
+      <w:r>
+        <w:rPr>
+          <w:rFonts w:ascii="Consolas" w:hAnsi="Consolas" w:cs="Consolas"/>
+          <w:color w:val="A31515"/>
+          <w:sz w:val="19"/>
+          <w:szCs w:val="19"/>
+        </w:rPr>
+        <w:t>"https://graph.microsoft.com/beta"</w:t>
+      </w:r>
+      <w:r>
+        <w:rPr>
+          <w:rFonts w:ascii="Consolas" w:hAnsi="Consolas" w:cs="Consolas"/>
+          <w:color w:val="000000"/>
+          <w:sz w:val="19"/>
+          <w:szCs w:val="19"/>
+        </w:rPr>
+        <w:t>,</w:t>
+      </w:r>
+    </w:p>
+    <w:p>
+      <w:pPr>
+        <w:autoSpaceDE w:val="0"/>
+        <w:autoSpaceDN w:val="0"/>
+        <w:adjustRightInd w:val="0"/>
+        <w:spacing w:after="0" w:line="240" w:lineRule="auto"/>
+        <w:rPr>
+          <w:rFonts w:ascii="Consolas" w:hAnsi="Consolas" w:cs="Consolas"/>
+          <w:color w:val="000000"/>
+          <w:sz w:val="19"/>
+          <w:szCs w:val="19"/>
+        </w:rPr>
+      </w:pPr>
+      <w:r>
+        <w:rPr>
+          <w:rFonts w:ascii="Consolas" w:hAnsi="Consolas" w:cs="Consolas"/>
+          <w:color w:val="000000"/>
+          <w:sz w:val="19"/>
+          <w:szCs w:val="19"/>
+        </w:rPr>
+        <w:t xml:space="preserve">  </w:t>
+      </w:r>
+      <w:r>
+        <w:rPr>
+          <w:rFonts w:ascii="Consolas" w:hAnsi="Consolas" w:cs="Consolas"/>
+          <w:color w:val="2E75B6"/>
+          <w:sz w:val="19"/>
+          <w:szCs w:val="19"/>
+        </w:rPr>
+        <w:t>"</w:t>
+      </w:r>
+      <w:proofErr w:type="spellStart"/>
+      <w:r>
+        <w:rPr>
+          <w:rFonts w:ascii="Consolas" w:hAnsi="Consolas" w:cs="Consolas"/>
+          <w:color w:val="2E75B6"/>
+          <w:sz w:val="19"/>
+          <w:szCs w:val="19"/>
+        </w:rPr>
+        <w:t>ConnectionStrings</w:t>
+      </w:r>
+      <w:proofErr w:type="spellEnd"/>
+      <w:r>
+        <w:rPr>
+          <w:rFonts w:ascii="Consolas" w:hAnsi="Consolas" w:cs="Consolas"/>
+          <w:color w:val="2E75B6"/>
+          <w:sz w:val="19"/>
+          <w:szCs w:val="19"/>
+        </w:rPr>
+        <w:t>"</w:t>
+      </w:r>
+      <w:r>
+        <w:rPr>
+          <w:rFonts w:ascii="Consolas" w:hAnsi="Consolas" w:cs="Consolas"/>
+          <w:color w:val="000000"/>
+          <w:sz w:val="19"/>
+          <w:szCs w:val="19"/>
+        </w:rPr>
+        <w:t>: {</w:t>
+      </w:r>
+    </w:p>
+    <w:p>
+      <w:pPr>
+        <w:autoSpaceDE w:val="0"/>
+        <w:autoSpaceDN w:val="0"/>
+        <w:adjustRightInd w:val="0"/>
+        <w:spacing w:after="0" w:line="240" w:lineRule="auto"/>
+        <w:rPr>
+          <w:rFonts w:ascii="Consolas" w:hAnsi="Consolas" w:cs="Consolas"/>
+          <w:color w:val="000000"/>
+          <w:sz w:val="19"/>
+          <w:szCs w:val="19"/>
+        </w:rPr>
+      </w:pPr>
+      <w:r>
+        <w:rPr>
+          <w:rFonts w:ascii="Consolas" w:hAnsi="Consolas" w:cs="Consolas"/>
+          <w:color w:val="000000"/>
+          <w:sz w:val="19"/>
+          <w:szCs w:val="19"/>
+        </w:rPr>
+        <w:t xml:space="preserve">    </w:t>
+      </w:r>
+      <w:r>
+        <w:rPr>
+          <w:rFonts w:ascii="Consolas" w:hAnsi="Consolas" w:cs="Consolas"/>
+          <w:color w:val="008000"/>
+          <w:sz w:val="19"/>
+          <w:szCs w:val="19"/>
+        </w:rPr>
+        <w:t>//"</w:t>
+      </w:r>
+      <w:proofErr w:type="spellStart"/>
+      <w:r>
+        <w:rPr>
+          <w:rFonts w:ascii="Consolas" w:hAnsi="Consolas" w:cs="Consolas"/>
+          <w:color w:val="008000"/>
+          <w:sz w:val="19"/>
+          <w:szCs w:val="19"/>
+        </w:rPr>
+        <w:t>ResolveContext</w:t>
+      </w:r>
+      <w:proofErr w:type="spellEnd"/>
+      <w:r>
+        <w:rPr>
+          <w:rFonts w:ascii="Consolas" w:hAnsi="Consolas" w:cs="Consolas"/>
+          <w:color w:val="008000"/>
+          <w:sz w:val="19"/>
+          <w:szCs w:val="19"/>
+        </w:rPr>
+        <w:t>": "Server=sod-d-sql-001.dental.uw.edu;Database=ResolveV1;Trusted_Connection=True;MultipleActiveResultSets=true",</w:t>
+      </w:r>
+    </w:p>
+    <w:p>
+      <w:pPr>
+        <w:autoSpaceDE w:val="0"/>
+        <w:autoSpaceDN w:val="0"/>
+        <w:adjustRightInd w:val="0"/>
+        <w:spacing w:after="0" w:line="240" w:lineRule="auto"/>
+        <w:rPr>
+          <w:rFonts w:ascii="Consolas" w:hAnsi="Consolas" w:cs="Consolas"/>
+          <w:color w:val="000000"/>
+          <w:sz w:val="19"/>
+          <w:szCs w:val="19"/>
+        </w:rPr>
+      </w:pPr>
+      <w:r>
+        <w:rPr>
+          <w:rFonts w:ascii="Consolas" w:hAnsi="Consolas" w:cs="Consolas"/>
+          <w:color w:val="000000"/>
+          <w:sz w:val="19"/>
+          <w:szCs w:val="19"/>
+        </w:rPr>
+        <w:t xml:space="preserve">    </w:t>
+      </w:r>
+      <w:r>
+        <w:rPr>
+          <w:rFonts w:ascii="Consolas" w:hAnsi="Consolas" w:cs="Consolas"/>
+          <w:color w:val="2E75B6"/>
+          <w:sz w:val="19"/>
+          <w:szCs w:val="19"/>
+        </w:rPr>
+        <w:t>"</w:t>
+      </w:r>
+      <w:proofErr w:type="spellStart"/>
+      <w:r>
+        <w:rPr>
+          <w:rFonts w:ascii="Consolas" w:hAnsi="Consolas" w:cs="Consolas"/>
+          <w:color w:val="2E75B6"/>
+          <w:sz w:val="19"/>
+          <w:szCs w:val="19"/>
+        </w:rPr>
+        <w:t>ResolveContext</w:t>
+      </w:r>
+      <w:proofErr w:type="spellEnd"/>
+      <w:r>
+        <w:rPr>
+          <w:rFonts w:ascii="Consolas" w:hAnsi="Consolas" w:cs="Consolas"/>
+          <w:color w:val="2E75B6"/>
+          <w:sz w:val="19"/>
+          <w:szCs w:val="19"/>
+        </w:rPr>
+        <w:t>"</w:t>
+      </w:r>
+      <w:r>
+        <w:rPr>
+          <w:rFonts w:ascii="Consolas" w:hAnsi="Consolas" w:cs="Consolas"/>
+          <w:color w:val="000000"/>
+          <w:sz w:val="19"/>
+          <w:szCs w:val="19"/>
+        </w:rPr>
+        <w:t xml:space="preserve">: </w:t>
+      </w:r>
+      <w:r>
+        <w:rPr>
+          <w:rFonts w:ascii="Consolas" w:hAnsi="Consolas" w:cs="Consolas"/>
+          <w:color w:val="A31515"/>
+          <w:sz w:val="19"/>
+          <w:szCs w:val="19"/>
+        </w:rPr>
+        <w:t>"Server=.\\SQLExpress;Database=ResolveV2;Trusted_Connection=True;MultipleActiveResultSets=true"</w:t>
+      </w:r>
+    </w:p>
+    <w:p>
+      <w:pPr>
+        <w:autoSpaceDE w:val="0"/>
+        <w:autoSpaceDN w:val="0"/>
+        <w:adjustRightInd w:val="0"/>
+        <w:spacing w:after="0" w:line="240" w:lineRule="auto"/>
+        <w:rPr>
+          <w:rFonts w:ascii="Consolas" w:hAnsi="Consolas" w:cs="Consolas"/>
+          <w:color w:val="000000"/>
+          <w:sz w:val="19"/>
+          <w:szCs w:val="19"/>
+        </w:rPr>
+      </w:pPr>
+      <w:r>
+        <w:rPr>
+          <w:rFonts w:ascii="Consolas" w:hAnsi="Consolas" w:cs="Consolas"/>
+          <w:color w:val="000000"/>
+          <w:sz w:val="19"/>
+          <w:szCs w:val="19"/>
+        </w:rPr>
+        <w:t xml:space="preserve">  }</w:t>
+      </w:r>
+    </w:p>
+    <w:p>
+      <w:pPr>
+        <w:autoSpaceDE w:val="0"/>
+        <w:autoSpaceDN w:val="0"/>
+        <w:adjustRightInd w:val="0"/>
+        <w:spacing w:after="0" w:line="240" w:lineRule="auto"/>
+        <w:rPr>
+          <w:rFonts w:ascii="Consolas" w:hAnsi="Consolas" w:cs="Consolas"/>
+          <w:color w:val="000000"/>
+          <w:sz w:val="19"/>
+          <w:szCs w:val="19"/>
+        </w:rPr>
+      </w:pPr>
+      <w:r>
+        <w:rPr>
+          <w:rFonts w:ascii="Consolas" w:hAnsi="Consolas" w:cs="Consolas"/>
+          <w:color w:val="000000"/>
+          <w:sz w:val="19"/>
+          <w:szCs w:val="19"/>
+        </w:rPr>
+        <w:t>}</w:t>
+      </w:r>
+    </w:p>
+    <w:p/>
+    <w:p/>
+    <w:p>
+      <w:r>
+        <w:t xml:space="preserve">With these steps your app should be ready to authenticate and integrate Azure AD into your .Net Core App. </w:t>
+      </w:r>
+    </w:p>
     <w:sectPr>
-      <w:footerReference w:type="default" r:id="rId5"/>
+      <w:footerReference w:type="default" r:id="rId21"/>
       <w:pgSz w:w="12240" w:h="15840"/>
       <w:pgMar w:top="720" w:right="720" w:bottom="720" w:left="720" w:header="720" w:footer="720" w:gutter="0"/>
       <w:pgBorders w:offsetFrom="page">
@@ -2733,6 +5277,31 @@
     </w:sectPr>
   </w:body>
 </w:document>
+</file>
+
+<file path=word/endnotes.xml><?xml version="1.0" encoding="utf-8"?>
+<w:endnotes xmlns:wpc="http://schemas.microsoft.com/office/word/2010/wordprocessingCanvas" xmlns:cx="http://schemas.microsoft.com/office/drawing/2014/chartex" xmlns:cx1="http://schemas.microsoft.com/office/drawing/2015/9/8/chartex" xmlns:cx2="http://schemas.microsoft.com/office/drawing/2015/10/21/chartex" xmlns:cx3="http://schemas.microsoft.com/office/drawing/2016/5/9/chartex" xmlns:cx4="http://schemas.microsoft.com/office/drawing/2016/5/10/chartex" xmlns:cx5="http://schemas.microsoft.com/office/drawing/2016/5/11/chartex" xmlns:cx6="http://schemas.microsoft.com/office/drawing/2016/5/12/chartex" xmlns:cx7="http://schemas.microsoft.com/office/drawing/2016/5/13/chartex" xmlns:cx8="http://schemas.microsoft.com/office/drawing/2016/5/14/chartex" xmlns:mc="http://schemas.openxmlformats.org/markup-compatibility/2006" xmlns:aink="http://schemas.microsoft.com/office/drawing/2016/ink" xmlns:am3d="http://schemas.microsoft.com/office/drawing/2017/model3d" xmlns:o="urn:schemas-microsoft-com:office:office" xmlns:r="http://schemas.openxmlformats.org/officeDocument/2006/relationships" xmlns:m="http://schemas.openxmlformats.org/officeDocument/2006/math" xmlns:v="urn:schemas-microsoft-com:vml" xmlns:wp14="http://schemas.microsoft.com/office/word/2010/wordprocessingDrawing" xmlns:wp="http://schemas.openxmlformats.org/drawingml/2006/wordprocessingDrawing" xmlns:w10="urn:schemas-microsoft-com:office:word" xmlns:w="http://schemas.openxmlformats.org/wordprocessingml/2006/main" xmlns:w14="http://schemas.microsoft.com/office/word/2010/wordml" xmlns:w15="http://schemas.microsoft.com/office/word/2012/wordml" xmlns:w16cex="http://schemas.microsoft.com/office/word/2018/wordml/cex" xmlns:w16cid="http://schemas.microsoft.com/office/word/2016/wordml/cid" xmlns:w16="http://schemas.microsoft.com/office/word/2018/wordml" xmlns:w16se="http://schemas.microsoft.com/office/word/2015/wordml/symex" xmlns:wpg="http://schemas.microsoft.com/office/word/2010/wordprocessingGroup" xmlns:wpi="http://schemas.microsoft.com/office/word/2010/wordprocessingInk" xmlns:wne="http://schemas.microsoft.com/office/word/2006/wordml" xmlns:wps="http://schemas.microsoft.com/office/word/2010/wordprocessingShape" mc:Ignorable="w14 w15 w16se w16cid w16 w16cex wp14">
+  <w:endnote w:type="separator" w:id="-1">
+    <w:p>
+      <w:pPr>
+        <w:spacing w:after="0" w:line="240" w:lineRule="auto"/>
+      </w:pPr>
+      <w:r>
+        <w:separator/>
+      </w:r>
+    </w:p>
+  </w:endnote>
+  <w:endnote w:type="continuationSeparator" w:id="0">
+    <w:p>
+      <w:pPr>
+        <w:spacing w:after="0" w:line="240" w:lineRule="auto"/>
+      </w:pPr>
+      <w:r>
+        <w:continuationSeparator/>
+      </w:r>
+    </w:p>
+  </w:endnote>
+</w:endnotes>
 </file>
 
 <file path=word/footer1.xml><?xml version="1.0" encoding="utf-8"?>
@@ -2786,6 +5355,31 @@
     </w:pPr>
   </w:p>
 </w:ftr>
+</file>
+
+<file path=word/footnotes.xml><?xml version="1.0" encoding="utf-8"?>
+<w:footnotes xmlns:wpc="http://schemas.microsoft.com/office/word/2010/wordprocessingCanvas" xmlns:cx="http://schemas.microsoft.com/office/drawing/2014/chartex" xmlns:cx1="http://schemas.microsoft.com/office/drawing/2015/9/8/chartex" xmlns:cx2="http://schemas.microsoft.com/office/drawing/2015/10/21/chartex" xmlns:cx3="http://schemas.microsoft.com/office/drawing/2016/5/9/chartex" xmlns:cx4="http://schemas.microsoft.com/office/drawing/2016/5/10/chartex" xmlns:cx5="http://schemas.microsoft.com/office/drawing/2016/5/11/chartex" xmlns:cx6="http://schemas.microsoft.com/office/drawing/2016/5/12/chartex" xmlns:cx7="http://schemas.microsoft.com/office/drawing/2016/5/13/chartex" xmlns:cx8="http://schemas.microsoft.com/office/drawing/2016/5/14/chartex" xmlns:mc="http://schemas.openxmlformats.org/markup-compatibility/2006" xmlns:aink="http://schemas.microsoft.com/office/drawing/2016/ink" xmlns:am3d="http://schemas.microsoft.com/office/drawing/2017/model3d" xmlns:o="urn:schemas-microsoft-com:office:office" xmlns:r="http://schemas.openxmlformats.org/officeDocument/2006/relationships" xmlns:m="http://schemas.openxmlformats.org/officeDocument/2006/math" xmlns:v="urn:schemas-microsoft-com:vml" xmlns:wp14="http://schemas.microsoft.com/office/word/2010/wordprocessingDrawing" xmlns:wp="http://schemas.openxmlformats.org/drawingml/2006/wordprocessingDrawing" xmlns:w10="urn:schemas-microsoft-com:office:word" xmlns:w="http://schemas.openxmlformats.org/wordprocessingml/2006/main" xmlns:w14="http://schemas.microsoft.com/office/word/2010/wordml" xmlns:w15="http://schemas.microsoft.com/office/word/2012/wordml" xmlns:w16cex="http://schemas.microsoft.com/office/word/2018/wordml/cex" xmlns:w16cid="http://schemas.microsoft.com/office/word/2016/wordml/cid" xmlns:w16="http://schemas.microsoft.com/office/word/2018/wordml" xmlns:w16se="http://schemas.microsoft.com/office/word/2015/wordml/symex" xmlns:wpg="http://schemas.microsoft.com/office/word/2010/wordprocessingGroup" xmlns:wpi="http://schemas.microsoft.com/office/word/2010/wordprocessingInk" xmlns:wne="http://schemas.microsoft.com/office/word/2006/wordml" xmlns:wps="http://schemas.microsoft.com/office/word/2010/wordprocessingShape" mc:Ignorable="w14 w15 w16se w16cid w16 w16cex wp14">
+  <w:footnote w:type="separator" w:id="-1">
+    <w:p>
+      <w:pPr>
+        <w:spacing w:after="0" w:line="240" w:lineRule="auto"/>
+      </w:pPr>
+      <w:r>
+        <w:separator/>
+      </w:r>
+    </w:p>
+  </w:footnote>
+  <w:footnote w:type="continuationSeparator" w:id="0">
+    <w:p>
+      <w:pPr>
+        <w:spacing w:after="0" w:line="240" w:lineRule="auto"/>
+      </w:pPr>
+      <w:r>
+        <w:continuationSeparator/>
+      </w:r>
+    </w:p>
+  </w:footnote>
+</w:footnotes>
 </file>
 
 <file path=word/styles.xml><?xml version="1.0" encoding="utf-8"?>

</xml_diff>

<commit_message>
Added docs to admin guide and updated assignment email template to include general case details
</commit_message>
<xml_diff>
--- a/Documentation/resolve_admin_guide.docx
+++ b/Documentation/resolve_admin_guide.docx
@@ -875,7 +875,7 @@
           <w:r>
             <w:fldChar w:fldCharType="separate"/>
           </w:r>
-          <w:hyperlink w:anchor="_Toc46230861" w:history="1">
+          <w:hyperlink w:anchor="_Toc48216951" w:history="1">
             <w:r>
               <w:rPr>
                 <w:rStyle w:val="Hyperlink"/>
@@ -902,7 +902,7 @@
                 <w:noProof/>
                 <w:webHidden/>
               </w:rPr>
-              <w:instrText xml:space="preserve"> PAGEREF _Toc46230861 \h </w:instrText>
+              <w:instrText xml:space="preserve"> PAGEREF _Toc48216951 \h </w:instrText>
             </w:r>
             <w:r>
               <w:rPr>
@@ -944,13 +944,13 @@
               <w:noProof/>
             </w:rPr>
           </w:pPr>
-          <w:hyperlink w:anchor="_Toc46230862" w:history="1">
+          <w:hyperlink w:anchor="_Toc48216952" w:history="1">
             <w:r>
               <w:rPr>
                 <w:rStyle w:val="Hyperlink"/>
                 <w:noProof/>
               </w:rPr>
-              <w:t>Authentication</w:t>
+              <w:t>Know Issues</w:t>
             </w:r>
             <w:r>
               <w:rPr>
@@ -971,7 +971,13 @@
                 <w:noProof/>
                 <w:webHidden/>
               </w:rPr>
-              <w:instrText xml:space="preserve"> PAGEREF _Toc46230862 \h </w:instrText>
+              <w:instrText xml:space="preserve"> PAGEREF _Toc48216952 \h </w:instrText>
+            </w:r>
+            <w:r>
+              <w:rPr>
+                <w:noProof/>
+                <w:webHidden/>
+              </w:rPr>
             </w:r>
             <w:r>
               <w:rPr>
@@ -982,12 +988,79 @@
             </w:r>
             <w:r>
               <w:rPr>
-                <w:b/>
-                <w:bCs/>
                 <w:noProof/>
                 <w:webHidden/>
               </w:rPr>
-              <w:t>Error! Bookmark not defined.</w:t>
+              <w:t>4</w:t>
+            </w:r>
+            <w:r>
+              <w:rPr>
+                <w:noProof/>
+                <w:webHidden/>
+              </w:rPr>
+              <w:fldChar w:fldCharType="end"/>
+            </w:r>
+          </w:hyperlink>
+        </w:p>
+        <w:p>
+          <w:pPr>
+            <w:pStyle w:val="TOC1"/>
+            <w:tabs>
+              <w:tab w:val="right" w:leader="dot" w:pos="10790"/>
+            </w:tabs>
+            <w:rPr>
+              <w:rFonts w:eastAsiaTheme="minorEastAsia"/>
+              <w:noProof/>
+            </w:rPr>
+          </w:pPr>
+          <w:hyperlink w:anchor="_Toc48216953" w:history="1">
+            <w:r>
+              <w:rPr>
+                <w:rStyle w:val="Hyperlink"/>
+                <w:noProof/>
+              </w:rPr>
+              <w:t>Azure Portal</w:t>
+            </w:r>
+            <w:r>
+              <w:rPr>
+                <w:noProof/>
+                <w:webHidden/>
+              </w:rPr>
+              <w:tab/>
+            </w:r>
+            <w:r>
+              <w:rPr>
+                <w:noProof/>
+                <w:webHidden/>
+              </w:rPr>
+              <w:fldChar w:fldCharType="begin"/>
+            </w:r>
+            <w:r>
+              <w:rPr>
+                <w:noProof/>
+                <w:webHidden/>
+              </w:rPr>
+              <w:instrText xml:space="preserve"> PAGEREF _Toc48216953 \h </w:instrText>
+            </w:r>
+            <w:r>
+              <w:rPr>
+                <w:noProof/>
+                <w:webHidden/>
+              </w:rPr>
+            </w:r>
+            <w:r>
+              <w:rPr>
+                <w:noProof/>
+                <w:webHidden/>
+              </w:rPr>
+              <w:fldChar w:fldCharType="separate"/>
+            </w:r>
+            <w:r>
+              <w:rPr>
+                <w:noProof/>
+                <w:webHidden/>
+              </w:rPr>
+              <w:t>5</w:t>
             </w:r>
             <w:r>
               <w:rPr>
@@ -1009,13 +1082,13 @@
               <w:noProof/>
             </w:rPr>
           </w:pPr>
-          <w:hyperlink w:anchor="_Toc46230863" w:history="1">
+          <w:hyperlink w:anchor="_Toc48216954" w:history="1">
             <w:r>
               <w:rPr>
                 <w:rStyle w:val="Hyperlink"/>
                 <w:noProof/>
               </w:rPr>
-              <w:t>Sign in</w:t>
+              <w:t>Application Registration</w:t>
             </w:r>
             <w:r>
               <w:rPr>
@@ -1036,7 +1109,13 @@
                 <w:noProof/>
                 <w:webHidden/>
               </w:rPr>
-              <w:instrText xml:space="preserve"> PAGEREF _Toc46230863 \h </w:instrText>
+              <w:instrText xml:space="preserve"> PAGEREF _Toc48216954 \h </w:instrText>
+            </w:r>
+            <w:r>
+              <w:rPr>
+                <w:noProof/>
+                <w:webHidden/>
+              </w:rPr>
             </w:r>
             <w:r>
               <w:rPr>
@@ -1047,1505 +1126,10 @@
             </w:r>
             <w:r>
               <w:rPr>
-                <w:b/>
-                <w:bCs/>
                 <w:noProof/>
                 <w:webHidden/>
               </w:rPr>
-              <w:t>Error! Bookmark not defined.</w:t>
-            </w:r>
-            <w:r>
-              <w:rPr>
-                <w:noProof/>
-                <w:webHidden/>
-              </w:rPr>
-              <w:fldChar w:fldCharType="end"/>
-            </w:r>
-          </w:hyperlink>
-        </w:p>
-        <w:p>
-          <w:pPr>
-            <w:pStyle w:val="TOC2"/>
-            <w:tabs>
-              <w:tab w:val="right" w:leader="dot" w:pos="10790"/>
-            </w:tabs>
-            <w:rPr>
-              <w:rFonts w:eastAsiaTheme="minorEastAsia"/>
-              <w:noProof/>
-            </w:rPr>
-          </w:pPr>
-          <w:hyperlink w:anchor="_Toc46230864" w:history="1">
-            <w:r>
-              <w:rPr>
-                <w:rStyle w:val="Hyperlink"/>
-                <w:noProof/>
-              </w:rPr>
-              <w:t>Sign Out</w:t>
-            </w:r>
-            <w:r>
-              <w:rPr>
-                <w:noProof/>
-                <w:webHidden/>
-              </w:rPr>
-              <w:tab/>
-            </w:r>
-            <w:r>
-              <w:rPr>
-                <w:noProof/>
-                <w:webHidden/>
-              </w:rPr>
-              <w:fldChar w:fldCharType="begin"/>
-            </w:r>
-            <w:r>
-              <w:rPr>
-                <w:noProof/>
-                <w:webHidden/>
-              </w:rPr>
-              <w:instrText xml:space="preserve"> PAGEREF _Toc46230864 \h </w:instrText>
-            </w:r>
-            <w:r>
-              <w:rPr>
-                <w:noProof/>
-                <w:webHidden/>
-              </w:rPr>
-              <w:fldChar w:fldCharType="separate"/>
-            </w:r>
-            <w:r>
-              <w:rPr>
-                <w:b/>
-                <w:bCs/>
-                <w:noProof/>
-                <w:webHidden/>
-              </w:rPr>
-              <w:t>Error! Bookmark not defined.</w:t>
-            </w:r>
-            <w:r>
-              <w:rPr>
-                <w:noProof/>
-                <w:webHidden/>
-              </w:rPr>
-              <w:fldChar w:fldCharType="end"/>
-            </w:r>
-          </w:hyperlink>
-        </w:p>
-        <w:p>
-          <w:pPr>
-            <w:pStyle w:val="TOC1"/>
-            <w:tabs>
-              <w:tab w:val="right" w:leader="dot" w:pos="10790"/>
-            </w:tabs>
-            <w:rPr>
-              <w:rFonts w:eastAsiaTheme="minorEastAsia"/>
-              <w:noProof/>
-            </w:rPr>
-          </w:pPr>
-          <w:hyperlink w:anchor="_Toc46230865" w:history="1">
-            <w:r>
-              <w:rPr>
-                <w:rStyle w:val="Hyperlink"/>
-                <w:noProof/>
-              </w:rPr>
-              <w:t>Homepage</w:t>
-            </w:r>
-            <w:r>
-              <w:rPr>
-                <w:noProof/>
-                <w:webHidden/>
-              </w:rPr>
-              <w:tab/>
-            </w:r>
-            <w:r>
-              <w:rPr>
-                <w:noProof/>
-                <w:webHidden/>
-              </w:rPr>
-              <w:fldChar w:fldCharType="begin"/>
-            </w:r>
-            <w:r>
-              <w:rPr>
-                <w:noProof/>
-                <w:webHidden/>
-              </w:rPr>
-              <w:instrText xml:space="preserve"> PAGEREF _Toc46230865 \h </w:instrText>
-            </w:r>
-            <w:r>
-              <w:rPr>
-                <w:noProof/>
-                <w:webHidden/>
-              </w:rPr>
-              <w:fldChar w:fldCharType="separate"/>
-            </w:r>
-            <w:r>
-              <w:rPr>
-                <w:b/>
-                <w:bCs/>
-                <w:noProof/>
-                <w:webHidden/>
-              </w:rPr>
-              <w:t>Error! Bookmark not defined.</w:t>
-            </w:r>
-            <w:r>
-              <w:rPr>
-                <w:noProof/>
-                <w:webHidden/>
-              </w:rPr>
-              <w:fldChar w:fldCharType="end"/>
-            </w:r>
-          </w:hyperlink>
-        </w:p>
-        <w:p>
-          <w:pPr>
-            <w:pStyle w:val="TOC2"/>
-            <w:tabs>
-              <w:tab w:val="right" w:leader="dot" w:pos="10790"/>
-            </w:tabs>
-            <w:rPr>
-              <w:rFonts w:eastAsiaTheme="minorEastAsia"/>
-              <w:noProof/>
-            </w:rPr>
-          </w:pPr>
-          <w:hyperlink w:anchor="_Toc46230866" w:history="1">
-            <w:r>
-              <w:rPr>
-                <w:rStyle w:val="Hyperlink"/>
-                <w:noProof/>
-              </w:rPr>
-              <w:t>Cases Created by You</w:t>
-            </w:r>
-            <w:r>
-              <w:rPr>
-                <w:noProof/>
-                <w:webHidden/>
-              </w:rPr>
-              <w:tab/>
-            </w:r>
-            <w:r>
-              <w:rPr>
-                <w:noProof/>
-                <w:webHidden/>
-              </w:rPr>
-              <w:fldChar w:fldCharType="begin"/>
-            </w:r>
-            <w:r>
-              <w:rPr>
-                <w:noProof/>
-                <w:webHidden/>
-              </w:rPr>
-              <w:instrText xml:space="preserve"> PAGEREF _Toc46230866 \h </w:instrText>
-            </w:r>
-            <w:r>
-              <w:rPr>
-                <w:noProof/>
-                <w:webHidden/>
-              </w:rPr>
-              <w:fldChar w:fldCharType="separate"/>
-            </w:r>
-            <w:r>
-              <w:rPr>
-                <w:b/>
-                <w:bCs/>
-                <w:noProof/>
-                <w:webHidden/>
-              </w:rPr>
-              <w:t>Error! Bookmark not defined.</w:t>
-            </w:r>
-            <w:r>
-              <w:rPr>
-                <w:noProof/>
-                <w:webHidden/>
-              </w:rPr>
-              <w:fldChar w:fldCharType="end"/>
-            </w:r>
-          </w:hyperlink>
-        </w:p>
-        <w:p>
-          <w:pPr>
-            <w:pStyle w:val="TOC2"/>
-            <w:tabs>
-              <w:tab w:val="right" w:leader="dot" w:pos="10790"/>
-            </w:tabs>
-            <w:rPr>
-              <w:rFonts w:eastAsiaTheme="minorEastAsia"/>
-              <w:noProof/>
-            </w:rPr>
-          </w:pPr>
-          <w:hyperlink w:anchor="_Toc46230867" w:history="1">
-            <w:r>
-              <w:rPr>
-                <w:rStyle w:val="Hyperlink"/>
-                <w:noProof/>
-              </w:rPr>
-              <w:t>Cases Assigned to You</w:t>
-            </w:r>
-            <w:r>
-              <w:rPr>
-                <w:noProof/>
-                <w:webHidden/>
-              </w:rPr>
-              <w:tab/>
-            </w:r>
-            <w:r>
-              <w:rPr>
-                <w:noProof/>
-                <w:webHidden/>
-              </w:rPr>
-              <w:fldChar w:fldCharType="begin"/>
-            </w:r>
-            <w:r>
-              <w:rPr>
-                <w:noProof/>
-                <w:webHidden/>
-              </w:rPr>
-              <w:instrText xml:space="preserve"> PAGEREF _Toc46230867 \h </w:instrText>
-            </w:r>
-            <w:r>
-              <w:rPr>
-                <w:noProof/>
-                <w:webHidden/>
-              </w:rPr>
-              <w:fldChar w:fldCharType="separate"/>
-            </w:r>
-            <w:r>
-              <w:rPr>
-                <w:b/>
-                <w:bCs/>
-                <w:noProof/>
-                <w:webHidden/>
-              </w:rPr>
-              <w:t>Error! Bookmark not defined.</w:t>
-            </w:r>
-            <w:r>
-              <w:rPr>
-                <w:noProof/>
-                <w:webHidden/>
-              </w:rPr>
-              <w:fldChar w:fldCharType="end"/>
-            </w:r>
-          </w:hyperlink>
-        </w:p>
-        <w:p>
-          <w:pPr>
-            <w:pStyle w:val="TOC2"/>
-            <w:tabs>
-              <w:tab w:val="right" w:leader="dot" w:pos="10790"/>
-            </w:tabs>
-            <w:rPr>
-              <w:rFonts w:eastAsiaTheme="minorEastAsia"/>
-              <w:noProof/>
-            </w:rPr>
-          </w:pPr>
-          <w:hyperlink w:anchor="_Toc46230868" w:history="1">
-            <w:r>
-              <w:rPr>
-                <w:rStyle w:val="Hyperlink"/>
-                <w:noProof/>
-              </w:rPr>
-              <w:t>Cases Assigned to your Groups</w:t>
-            </w:r>
-            <w:r>
-              <w:rPr>
-                <w:noProof/>
-                <w:webHidden/>
-              </w:rPr>
-              <w:tab/>
-            </w:r>
-            <w:r>
-              <w:rPr>
-                <w:noProof/>
-                <w:webHidden/>
-              </w:rPr>
-              <w:fldChar w:fldCharType="begin"/>
-            </w:r>
-            <w:r>
-              <w:rPr>
-                <w:noProof/>
-                <w:webHidden/>
-              </w:rPr>
-              <w:instrText xml:space="preserve"> PAGEREF _Toc46230868 \h </w:instrText>
-            </w:r>
-            <w:r>
-              <w:rPr>
-                <w:noProof/>
-                <w:webHidden/>
-              </w:rPr>
-              <w:fldChar w:fldCharType="separate"/>
-            </w:r>
-            <w:r>
-              <w:rPr>
-                <w:b/>
-                <w:bCs/>
-                <w:noProof/>
-                <w:webHidden/>
-              </w:rPr>
-              <w:t>Error! Bookmark not defined.</w:t>
-            </w:r>
-            <w:r>
-              <w:rPr>
-                <w:noProof/>
-                <w:webHidden/>
-              </w:rPr>
-              <w:fldChar w:fldCharType="end"/>
-            </w:r>
-          </w:hyperlink>
-        </w:p>
-        <w:p>
-          <w:pPr>
-            <w:pStyle w:val="TOC2"/>
-            <w:tabs>
-              <w:tab w:val="right" w:leader="dot" w:pos="10790"/>
-            </w:tabs>
-            <w:rPr>
-              <w:rFonts w:eastAsiaTheme="minorEastAsia"/>
-              <w:noProof/>
-            </w:rPr>
-          </w:pPr>
-          <w:hyperlink w:anchor="_Toc46230869" w:history="1">
-            <w:r>
-              <w:rPr>
-                <w:rStyle w:val="Hyperlink"/>
-                <w:noProof/>
-              </w:rPr>
-              <w:t>Filter/Search/Sort</w:t>
-            </w:r>
-            <w:r>
-              <w:rPr>
-                <w:noProof/>
-                <w:webHidden/>
-              </w:rPr>
-              <w:tab/>
-            </w:r>
-            <w:r>
-              <w:rPr>
-                <w:noProof/>
-                <w:webHidden/>
-              </w:rPr>
-              <w:fldChar w:fldCharType="begin"/>
-            </w:r>
-            <w:r>
-              <w:rPr>
-                <w:noProof/>
-                <w:webHidden/>
-              </w:rPr>
-              <w:instrText xml:space="preserve"> PAGEREF _Toc46230869 \h </w:instrText>
-            </w:r>
-            <w:r>
-              <w:rPr>
-                <w:noProof/>
-                <w:webHidden/>
-              </w:rPr>
-              <w:fldChar w:fldCharType="separate"/>
-            </w:r>
-            <w:r>
-              <w:rPr>
-                <w:b/>
-                <w:bCs/>
-                <w:noProof/>
-                <w:webHidden/>
-              </w:rPr>
-              <w:t>Error! Bookmark not defined.</w:t>
-            </w:r>
-            <w:r>
-              <w:rPr>
-                <w:noProof/>
-                <w:webHidden/>
-              </w:rPr>
-              <w:fldChar w:fldCharType="end"/>
-            </w:r>
-          </w:hyperlink>
-        </w:p>
-        <w:p>
-          <w:pPr>
-            <w:pStyle w:val="TOC2"/>
-            <w:tabs>
-              <w:tab w:val="right" w:leader="dot" w:pos="10790"/>
-            </w:tabs>
-            <w:rPr>
-              <w:rFonts w:eastAsiaTheme="minorEastAsia"/>
-              <w:noProof/>
-            </w:rPr>
-          </w:pPr>
-          <w:hyperlink w:anchor="_Toc46230870" w:history="1">
-            <w:r>
-              <w:rPr>
-                <w:rStyle w:val="Hyperlink"/>
-                <w:noProof/>
-              </w:rPr>
-              <w:t>Creating a Request/Case</w:t>
-            </w:r>
-            <w:r>
-              <w:rPr>
-                <w:noProof/>
-                <w:webHidden/>
-              </w:rPr>
-              <w:tab/>
-            </w:r>
-            <w:r>
-              <w:rPr>
-                <w:noProof/>
-                <w:webHidden/>
-              </w:rPr>
-              <w:fldChar w:fldCharType="begin"/>
-            </w:r>
-            <w:r>
-              <w:rPr>
-                <w:noProof/>
-                <w:webHidden/>
-              </w:rPr>
-              <w:instrText xml:space="preserve"> PAGEREF _Toc46230870 \h </w:instrText>
-            </w:r>
-            <w:r>
-              <w:rPr>
-                <w:noProof/>
-                <w:webHidden/>
-              </w:rPr>
-              <w:fldChar w:fldCharType="separate"/>
-            </w:r>
-            <w:r>
-              <w:rPr>
-                <w:b/>
-                <w:bCs/>
-                <w:noProof/>
-                <w:webHidden/>
-              </w:rPr>
-              <w:t>Error! Bookmark not defined.</w:t>
-            </w:r>
-            <w:r>
-              <w:rPr>
-                <w:noProof/>
-                <w:webHidden/>
-              </w:rPr>
-              <w:fldChar w:fldCharType="end"/>
-            </w:r>
-          </w:hyperlink>
-        </w:p>
-        <w:p>
-          <w:pPr>
-            <w:pStyle w:val="TOC1"/>
-            <w:tabs>
-              <w:tab w:val="right" w:leader="dot" w:pos="10790"/>
-            </w:tabs>
-            <w:rPr>
-              <w:rFonts w:eastAsiaTheme="minorEastAsia"/>
-              <w:noProof/>
-            </w:rPr>
-          </w:pPr>
-          <w:hyperlink w:anchor="_Toc46230871" w:history="1">
-            <w:r>
-              <w:rPr>
-                <w:rStyle w:val="Hyperlink"/>
-                <w:noProof/>
-              </w:rPr>
-              <w:t>Case Details</w:t>
-            </w:r>
-            <w:r>
-              <w:rPr>
-                <w:noProof/>
-                <w:webHidden/>
-              </w:rPr>
-              <w:tab/>
-            </w:r>
-            <w:r>
-              <w:rPr>
-                <w:noProof/>
-                <w:webHidden/>
-              </w:rPr>
-              <w:fldChar w:fldCharType="begin"/>
-            </w:r>
-            <w:r>
-              <w:rPr>
-                <w:noProof/>
-                <w:webHidden/>
-              </w:rPr>
-              <w:instrText xml:space="preserve"> PAGEREF _Toc46230871 \h </w:instrText>
-            </w:r>
-            <w:r>
-              <w:rPr>
-                <w:noProof/>
-                <w:webHidden/>
-              </w:rPr>
-              <w:fldChar w:fldCharType="separate"/>
-            </w:r>
-            <w:r>
-              <w:rPr>
-                <w:b/>
-                <w:bCs/>
-                <w:noProof/>
-                <w:webHidden/>
-              </w:rPr>
-              <w:t>Error! Bookmark not defined.</w:t>
-            </w:r>
-            <w:r>
-              <w:rPr>
-                <w:noProof/>
-                <w:webHidden/>
-              </w:rPr>
-              <w:fldChar w:fldCharType="end"/>
-            </w:r>
-          </w:hyperlink>
-        </w:p>
-        <w:p>
-          <w:pPr>
-            <w:pStyle w:val="TOC2"/>
-            <w:tabs>
-              <w:tab w:val="right" w:leader="dot" w:pos="10790"/>
-            </w:tabs>
-            <w:rPr>
-              <w:rFonts w:eastAsiaTheme="minorEastAsia"/>
-              <w:noProof/>
-            </w:rPr>
-          </w:pPr>
-          <w:hyperlink w:anchor="_Toc46230872" w:history="1">
-            <w:r>
-              <w:rPr>
-                <w:rStyle w:val="Hyperlink"/>
-                <w:noProof/>
-              </w:rPr>
-              <w:t>General Case Details</w:t>
-            </w:r>
-            <w:r>
-              <w:rPr>
-                <w:noProof/>
-                <w:webHidden/>
-              </w:rPr>
-              <w:tab/>
-            </w:r>
-            <w:r>
-              <w:rPr>
-                <w:noProof/>
-                <w:webHidden/>
-              </w:rPr>
-              <w:fldChar w:fldCharType="begin"/>
-            </w:r>
-            <w:r>
-              <w:rPr>
-                <w:noProof/>
-                <w:webHidden/>
-              </w:rPr>
-              <w:instrText xml:space="preserve"> PAGEREF _Toc46230872 \h </w:instrText>
-            </w:r>
-            <w:r>
-              <w:rPr>
-                <w:noProof/>
-                <w:webHidden/>
-              </w:rPr>
-              <w:fldChar w:fldCharType="separate"/>
-            </w:r>
-            <w:r>
-              <w:rPr>
-                <w:b/>
-                <w:bCs/>
-                <w:noProof/>
-                <w:webHidden/>
-              </w:rPr>
-              <w:t>Error! Bookmark not defined.</w:t>
-            </w:r>
-            <w:r>
-              <w:rPr>
-                <w:noProof/>
-                <w:webHidden/>
-              </w:rPr>
-              <w:fldChar w:fldCharType="end"/>
-            </w:r>
-          </w:hyperlink>
-        </w:p>
-        <w:p>
-          <w:pPr>
-            <w:pStyle w:val="TOC2"/>
-            <w:tabs>
-              <w:tab w:val="right" w:leader="dot" w:pos="10790"/>
-            </w:tabs>
-            <w:rPr>
-              <w:rFonts w:eastAsiaTheme="minorEastAsia"/>
-              <w:noProof/>
-            </w:rPr>
-          </w:pPr>
-          <w:hyperlink w:anchor="_Toc46230873" w:history="1">
-            <w:r>
-              <w:rPr>
-                <w:rStyle w:val="Hyperlink"/>
-                <w:noProof/>
-              </w:rPr>
-              <w:t>Specific Case Details</w:t>
-            </w:r>
-            <w:r>
-              <w:rPr>
-                <w:noProof/>
-                <w:webHidden/>
-              </w:rPr>
-              <w:tab/>
-            </w:r>
-            <w:r>
-              <w:rPr>
-                <w:noProof/>
-                <w:webHidden/>
-              </w:rPr>
-              <w:fldChar w:fldCharType="begin"/>
-            </w:r>
-            <w:r>
-              <w:rPr>
-                <w:noProof/>
-                <w:webHidden/>
-              </w:rPr>
-              <w:instrText xml:space="preserve"> PAGEREF _Toc46230873 \h </w:instrText>
-            </w:r>
-            <w:r>
-              <w:rPr>
-                <w:noProof/>
-                <w:webHidden/>
-              </w:rPr>
-              <w:fldChar w:fldCharType="separate"/>
-            </w:r>
-            <w:r>
-              <w:rPr>
-                <w:b/>
-                <w:bCs/>
-                <w:noProof/>
-                <w:webHidden/>
-              </w:rPr>
-              <w:t>Error! Bookmark not defined.</w:t>
-            </w:r>
-            <w:r>
-              <w:rPr>
-                <w:noProof/>
-                <w:webHidden/>
-              </w:rPr>
-              <w:fldChar w:fldCharType="end"/>
-            </w:r>
-          </w:hyperlink>
-        </w:p>
-        <w:p>
-          <w:pPr>
-            <w:pStyle w:val="TOC2"/>
-            <w:tabs>
-              <w:tab w:val="right" w:leader="dot" w:pos="10790"/>
-            </w:tabs>
-            <w:rPr>
-              <w:rFonts w:eastAsiaTheme="minorEastAsia"/>
-              <w:noProof/>
-            </w:rPr>
-          </w:pPr>
-          <w:hyperlink w:anchor="_Toc46230874" w:history="1">
-            <w:r>
-              <w:rPr>
-                <w:rStyle w:val="Hyperlink"/>
-                <w:noProof/>
-              </w:rPr>
-              <w:t>Assignments</w:t>
-            </w:r>
-            <w:r>
-              <w:rPr>
-                <w:noProof/>
-                <w:webHidden/>
-              </w:rPr>
-              <w:tab/>
-            </w:r>
-            <w:r>
-              <w:rPr>
-                <w:noProof/>
-                <w:webHidden/>
-              </w:rPr>
-              <w:fldChar w:fldCharType="begin"/>
-            </w:r>
-            <w:r>
-              <w:rPr>
-                <w:noProof/>
-                <w:webHidden/>
-              </w:rPr>
-              <w:instrText xml:space="preserve"> PAGEREF _Toc46230874 \h </w:instrText>
-            </w:r>
-            <w:r>
-              <w:rPr>
-                <w:noProof/>
-                <w:webHidden/>
-              </w:rPr>
-              <w:fldChar w:fldCharType="separate"/>
-            </w:r>
-            <w:r>
-              <w:rPr>
-                <w:b/>
-                <w:bCs/>
-                <w:noProof/>
-                <w:webHidden/>
-              </w:rPr>
-              <w:t>Error! Bookmark not defined.</w:t>
-            </w:r>
-            <w:r>
-              <w:rPr>
-                <w:noProof/>
-                <w:webHidden/>
-              </w:rPr>
-              <w:fldChar w:fldCharType="end"/>
-            </w:r>
-          </w:hyperlink>
-        </w:p>
-        <w:p>
-          <w:pPr>
-            <w:pStyle w:val="TOC3"/>
-            <w:tabs>
-              <w:tab w:val="right" w:leader="dot" w:pos="10790"/>
-            </w:tabs>
-            <w:rPr>
-              <w:noProof/>
-            </w:rPr>
-          </w:pPr>
-          <w:hyperlink w:anchor="_Toc46230875" w:history="1">
-            <w:r>
-              <w:rPr>
-                <w:rStyle w:val="Hyperlink"/>
-                <w:noProof/>
-              </w:rPr>
-              <w:t>Individuals</w:t>
-            </w:r>
-            <w:r>
-              <w:rPr>
-                <w:noProof/>
-                <w:webHidden/>
-              </w:rPr>
-              <w:tab/>
-            </w:r>
-            <w:r>
-              <w:rPr>
-                <w:noProof/>
-                <w:webHidden/>
-              </w:rPr>
-              <w:fldChar w:fldCharType="begin"/>
-            </w:r>
-            <w:r>
-              <w:rPr>
-                <w:noProof/>
-                <w:webHidden/>
-              </w:rPr>
-              <w:instrText xml:space="preserve"> PAGEREF _Toc46230875 \h </w:instrText>
-            </w:r>
-            <w:r>
-              <w:rPr>
-                <w:noProof/>
-                <w:webHidden/>
-              </w:rPr>
-              <w:fldChar w:fldCharType="separate"/>
-            </w:r>
-            <w:r>
-              <w:rPr>
-                <w:b/>
-                <w:bCs/>
-                <w:noProof/>
-                <w:webHidden/>
-              </w:rPr>
-              <w:t>Error! Bookmark not defined.</w:t>
-            </w:r>
-            <w:r>
-              <w:rPr>
-                <w:noProof/>
-                <w:webHidden/>
-              </w:rPr>
-              <w:fldChar w:fldCharType="end"/>
-            </w:r>
-          </w:hyperlink>
-        </w:p>
-        <w:p>
-          <w:pPr>
-            <w:pStyle w:val="TOC3"/>
-            <w:tabs>
-              <w:tab w:val="right" w:leader="dot" w:pos="10790"/>
-            </w:tabs>
-            <w:rPr>
-              <w:noProof/>
-            </w:rPr>
-          </w:pPr>
-          <w:hyperlink w:anchor="_Toc46230876" w:history="1">
-            <w:r>
-              <w:rPr>
-                <w:rStyle w:val="Hyperlink"/>
-                <w:noProof/>
-              </w:rPr>
-              <w:t>Groups</w:t>
-            </w:r>
-            <w:r>
-              <w:rPr>
-                <w:noProof/>
-                <w:webHidden/>
-              </w:rPr>
-              <w:tab/>
-            </w:r>
-            <w:r>
-              <w:rPr>
-                <w:noProof/>
-                <w:webHidden/>
-              </w:rPr>
-              <w:fldChar w:fldCharType="begin"/>
-            </w:r>
-            <w:r>
-              <w:rPr>
-                <w:noProof/>
-                <w:webHidden/>
-              </w:rPr>
-              <w:instrText xml:space="preserve"> PAGEREF _Toc46230876 \h </w:instrText>
-            </w:r>
-            <w:r>
-              <w:rPr>
-                <w:noProof/>
-                <w:webHidden/>
-              </w:rPr>
-              <w:fldChar w:fldCharType="separate"/>
-            </w:r>
-            <w:r>
-              <w:rPr>
-                <w:b/>
-                <w:bCs/>
-                <w:noProof/>
-                <w:webHidden/>
-              </w:rPr>
-              <w:t>Error! Bookmark not defined.</w:t>
-            </w:r>
-            <w:r>
-              <w:rPr>
-                <w:noProof/>
-                <w:webHidden/>
-              </w:rPr>
-              <w:fldChar w:fldCharType="end"/>
-            </w:r>
-          </w:hyperlink>
-        </w:p>
-        <w:p>
-          <w:pPr>
-            <w:pStyle w:val="TOC2"/>
-            <w:tabs>
-              <w:tab w:val="right" w:leader="dot" w:pos="10790"/>
-            </w:tabs>
-            <w:rPr>
-              <w:rFonts w:eastAsiaTheme="minorEastAsia"/>
-              <w:noProof/>
-            </w:rPr>
-          </w:pPr>
-          <w:hyperlink w:anchor="_Toc46230877" w:history="1">
-            <w:r>
-              <w:rPr>
-                <w:rStyle w:val="Hyperlink"/>
-                <w:noProof/>
-              </w:rPr>
-              <w:t>Approvals/Rejections</w:t>
-            </w:r>
-            <w:r>
-              <w:rPr>
-                <w:noProof/>
-                <w:webHidden/>
-              </w:rPr>
-              <w:tab/>
-            </w:r>
-            <w:r>
-              <w:rPr>
-                <w:noProof/>
-                <w:webHidden/>
-              </w:rPr>
-              <w:fldChar w:fldCharType="begin"/>
-            </w:r>
-            <w:r>
-              <w:rPr>
-                <w:noProof/>
-                <w:webHidden/>
-              </w:rPr>
-              <w:instrText xml:space="preserve"> PAGEREF _Toc46230877 \h </w:instrText>
-            </w:r>
-            <w:r>
-              <w:rPr>
-                <w:noProof/>
-                <w:webHidden/>
-              </w:rPr>
-              <w:fldChar w:fldCharType="separate"/>
-            </w:r>
-            <w:r>
-              <w:rPr>
-                <w:b/>
-                <w:bCs/>
-                <w:noProof/>
-                <w:webHidden/>
-              </w:rPr>
-              <w:t>Error! Bookmark not defined.</w:t>
-            </w:r>
-            <w:r>
-              <w:rPr>
-                <w:noProof/>
-                <w:webHidden/>
-              </w:rPr>
-              <w:fldChar w:fldCharType="end"/>
-            </w:r>
-          </w:hyperlink>
-        </w:p>
-        <w:p>
-          <w:pPr>
-            <w:pStyle w:val="TOC2"/>
-            <w:tabs>
-              <w:tab w:val="right" w:leader="dot" w:pos="10790"/>
-            </w:tabs>
-            <w:rPr>
-              <w:rFonts w:eastAsiaTheme="minorEastAsia"/>
-              <w:noProof/>
-            </w:rPr>
-          </w:pPr>
-          <w:hyperlink w:anchor="_Toc46230878" w:history="1">
-            <w:r>
-              <w:rPr>
-                <w:rStyle w:val="Hyperlink"/>
-                <w:noProof/>
-              </w:rPr>
-              <w:t>Case Reopening</w:t>
-            </w:r>
-            <w:r>
-              <w:rPr>
-                <w:noProof/>
-                <w:webHidden/>
-              </w:rPr>
-              <w:tab/>
-            </w:r>
-            <w:r>
-              <w:rPr>
-                <w:noProof/>
-                <w:webHidden/>
-              </w:rPr>
-              <w:fldChar w:fldCharType="begin"/>
-            </w:r>
-            <w:r>
-              <w:rPr>
-                <w:noProof/>
-                <w:webHidden/>
-              </w:rPr>
-              <w:instrText xml:space="preserve"> PAGEREF _Toc46230878 \h </w:instrText>
-            </w:r>
-            <w:r>
-              <w:rPr>
-                <w:noProof/>
-                <w:webHidden/>
-              </w:rPr>
-              <w:fldChar w:fldCharType="separate"/>
-            </w:r>
-            <w:r>
-              <w:rPr>
-                <w:b/>
-                <w:bCs/>
-                <w:noProof/>
-                <w:webHidden/>
-              </w:rPr>
-              <w:t>Error! Bookmark not defined.</w:t>
-            </w:r>
-            <w:r>
-              <w:rPr>
-                <w:noProof/>
-                <w:webHidden/>
-              </w:rPr>
-              <w:fldChar w:fldCharType="end"/>
-            </w:r>
-          </w:hyperlink>
-        </w:p>
-        <w:p>
-          <w:pPr>
-            <w:pStyle w:val="TOC2"/>
-            <w:tabs>
-              <w:tab w:val="right" w:leader="dot" w:pos="10790"/>
-            </w:tabs>
-            <w:rPr>
-              <w:rFonts w:eastAsiaTheme="minorEastAsia"/>
-              <w:noProof/>
-            </w:rPr>
-          </w:pPr>
-          <w:hyperlink w:anchor="_Toc46230879" w:history="1">
-            <w:r>
-              <w:rPr>
-                <w:rStyle w:val="Hyperlink"/>
-                <w:noProof/>
-              </w:rPr>
-              <w:t>Edit Case Details</w:t>
-            </w:r>
-            <w:r>
-              <w:rPr>
-                <w:noProof/>
-                <w:webHidden/>
-              </w:rPr>
-              <w:tab/>
-            </w:r>
-            <w:r>
-              <w:rPr>
-                <w:noProof/>
-                <w:webHidden/>
-              </w:rPr>
-              <w:fldChar w:fldCharType="begin"/>
-            </w:r>
-            <w:r>
-              <w:rPr>
-                <w:noProof/>
-                <w:webHidden/>
-              </w:rPr>
-              <w:instrText xml:space="preserve"> PAGEREF _Toc46230879 \h </w:instrText>
-            </w:r>
-            <w:r>
-              <w:rPr>
-                <w:noProof/>
-                <w:webHidden/>
-              </w:rPr>
-              <w:fldChar w:fldCharType="separate"/>
-            </w:r>
-            <w:r>
-              <w:rPr>
-                <w:b/>
-                <w:bCs/>
-                <w:noProof/>
-                <w:webHidden/>
-              </w:rPr>
-              <w:t>Error! Bookmark not defined.</w:t>
-            </w:r>
-            <w:r>
-              <w:rPr>
-                <w:noProof/>
-                <w:webHidden/>
-              </w:rPr>
-              <w:fldChar w:fldCharType="end"/>
-            </w:r>
-          </w:hyperlink>
-        </w:p>
-        <w:p>
-          <w:pPr>
-            <w:pStyle w:val="TOC2"/>
-            <w:tabs>
-              <w:tab w:val="right" w:leader="dot" w:pos="10790"/>
-            </w:tabs>
-            <w:rPr>
-              <w:rFonts w:eastAsiaTheme="minorEastAsia"/>
-              <w:noProof/>
-            </w:rPr>
-          </w:pPr>
-          <w:hyperlink w:anchor="_Toc46230880" w:history="1">
-            <w:r>
-              <w:rPr>
-                <w:rStyle w:val="Hyperlink"/>
-                <w:noProof/>
-              </w:rPr>
-              <w:t>Case Cancellation</w:t>
-            </w:r>
-            <w:r>
-              <w:rPr>
-                <w:noProof/>
-                <w:webHidden/>
-              </w:rPr>
-              <w:tab/>
-            </w:r>
-            <w:r>
-              <w:rPr>
-                <w:noProof/>
-                <w:webHidden/>
-              </w:rPr>
-              <w:fldChar w:fldCharType="begin"/>
-            </w:r>
-            <w:r>
-              <w:rPr>
-                <w:noProof/>
-                <w:webHidden/>
-              </w:rPr>
-              <w:instrText xml:space="preserve"> PAGEREF _Toc46230880 \h </w:instrText>
-            </w:r>
-            <w:r>
-              <w:rPr>
-                <w:noProof/>
-                <w:webHidden/>
-              </w:rPr>
-              <w:fldChar w:fldCharType="separate"/>
-            </w:r>
-            <w:r>
-              <w:rPr>
-                <w:b/>
-                <w:bCs/>
-                <w:noProof/>
-                <w:webHidden/>
-              </w:rPr>
-              <w:t>Error! Bookmark not defined.</w:t>
-            </w:r>
-            <w:r>
-              <w:rPr>
-                <w:noProof/>
-                <w:webHidden/>
-              </w:rPr>
-              <w:fldChar w:fldCharType="end"/>
-            </w:r>
-          </w:hyperlink>
-        </w:p>
-        <w:p>
-          <w:pPr>
-            <w:pStyle w:val="TOC2"/>
-            <w:tabs>
-              <w:tab w:val="right" w:leader="dot" w:pos="10790"/>
-            </w:tabs>
-            <w:rPr>
-              <w:rFonts w:eastAsiaTheme="minorEastAsia"/>
-              <w:noProof/>
-            </w:rPr>
-          </w:pPr>
-          <w:hyperlink w:anchor="_Toc46230881" w:history="1">
-            <w:r>
-              <w:rPr>
-                <w:rStyle w:val="Hyperlink"/>
-                <w:noProof/>
-              </w:rPr>
-              <w:t>Case Audit Logs</w:t>
-            </w:r>
-            <w:r>
-              <w:rPr>
-                <w:noProof/>
-                <w:webHidden/>
-              </w:rPr>
-              <w:tab/>
-            </w:r>
-            <w:r>
-              <w:rPr>
-                <w:noProof/>
-                <w:webHidden/>
-              </w:rPr>
-              <w:fldChar w:fldCharType="begin"/>
-            </w:r>
-            <w:r>
-              <w:rPr>
-                <w:noProof/>
-                <w:webHidden/>
-              </w:rPr>
-              <w:instrText xml:space="preserve"> PAGEREF _Toc46230881 \h </w:instrText>
-            </w:r>
-            <w:r>
-              <w:rPr>
-                <w:noProof/>
-                <w:webHidden/>
-              </w:rPr>
-              <w:fldChar w:fldCharType="separate"/>
-            </w:r>
-            <w:r>
-              <w:rPr>
-                <w:b/>
-                <w:bCs/>
-                <w:noProof/>
-                <w:webHidden/>
-              </w:rPr>
-              <w:t>Error! Bookmark not defined.</w:t>
-            </w:r>
-            <w:r>
-              <w:rPr>
-                <w:noProof/>
-                <w:webHidden/>
-              </w:rPr>
-              <w:fldChar w:fldCharType="end"/>
-            </w:r>
-          </w:hyperlink>
-        </w:p>
-        <w:p>
-          <w:pPr>
-            <w:pStyle w:val="TOC2"/>
-            <w:tabs>
-              <w:tab w:val="right" w:leader="dot" w:pos="10790"/>
-            </w:tabs>
-            <w:rPr>
-              <w:rFonts w:eastAsiaTheme="minorEastAsia"/>
-              <w:noProof/>
-            </w:rPr>
-          </w:pPr>
-          <w:hyperlink w:anchor="_Toc46230882" w:history="1">
-            <w:r>
-              <w:rPr>
-                <w:rStyle w:val="Hyperlink"/>
-                <w:noProof/>
-              </w:rPr>
-              <w:t>Comments</w:t>
-            </w:r>
-            <w:r>
-              <w:rPr>
-                <w:noProof/>
-                <w:webHidden/>
-              </w:rPr>
-              <w:tab/>
-            </w:r>
-            <w:r>
-              <w:rPr>
-                <w:noProof/>
-                <w:webHidden/>
-              </w:rPr>
-              <w:fldChar w:fldCharType="begin"/>
-            </w:r>
-            <w:r>
-              <w:rPr>
-                <w:noProof/>
-                <w:webHidden/>
-              </w:rPr>
-              <w:instrText xml:space="preserve"> PAGEREF _Toc46230882 \h </w:instrText>
-            </w:r>
-            <w:r>
-              <w:rPr>
-                <w:noProof/>
-                <w:webHidden/>
-              </w:rPr>
-              <w:fldChar w:fldCharType="separate"/>
-            </w:r>
-            <w:r>
-              <w:rPr>
-                <w:b/>
-                <w:bCs/>
-                <w:noProof/>
-                <w:webHidden/>
-              </w:rPr>
-              <w:t>Error! Bookmark not defined.</w:t>
-            </w:r>
-            <w:r>
-              <w:rPr>
-                <w:noProof/>
-                <w:webHidden/>
-              </w:rPr>
-              <w:fldChar w:fldCharType="end"/>
-            </w:r>
-          </w:hyperlink>
-        </w:p>
-        <w:p>
-          <w:pPr>
-            <w:pStyle w:val="TOC2"/>
-            <w:tabs>
-              <w:tab w:val="right" w:leader="dot" w:pos="10790"/>
-            </w:tabs>
-            <w:rPr>
-              <w:rFonts w:eastAsiaTheme="minorEastAsia"/>
-              <w:noProof/>
-            </w:rPr>
-          </w:pPr>
-          <w:hyperlink w:anchor="_Toc46230883" w:history="1">
-            <w:r>
-              <w:rPr>
-                <w:rStyle w:val="Hyperlink"/>
-                <w:noProof/>
-              </w:rPr>
-              <w:t>Attachments</w:t>
-            </w:r>
-            <w:r>
-              <w:rPr>
-                <w:noProof/>
-                <w:webHidden/>
-              </w:rPr>
-              <w:tab/>
-            </w:r>
-            <w:r>
-              <w:rPr>
-                <w:noProof/>
-                <w:webHidden/>
-              </w:rPr>
-              <w:fldChar w:fldCharType="begin"/>
-            </w:r>
-            <w:r>
-              <w:rPr>
-                <w:noProof/>
-                <w:webHidden/>
-              </w:rPr>
-              <w:instrText xml:space="preserve"> PAGEREF _Toc46230883 \h </w:instrText>
-            </w:r>
-            <w:r>
-              <w:rPr>
-                <w:noProof/>
-                <w:webHidden/>
-              </w:rPr>
-              <w:fldChar w:fldCharType="separate"/>
-            </w:r>
-            <w:r>
-              <w:rPr>
-                <w:b/>
-                <w:bCs/>
-                <w:noProof/>
-                <w:webHidden/>
-              </w:rPr>
-              <w:t>Error! Bookmark not defined.</w:t>
-            </w:r>
-            <w:r>
-              <w:rPr>
-                <w:noProof/>
-                <w:webHidden/>
-              </w:rPr>
-              <w:fldChar w:fldCharType="end"/>
-            </w:r>
-          </w:hyperlink>
-        </w:p>
-        <w:p>
-          <w:pPr>
-            <w:pStyle w:val="TOC1"/>
-            <w:tabs>
-              <w:tab w:val="right" w:leader="dot" w:pos="10790"/>
-            </w:tabs>
-            <w:rPr>
-              <w:rFonts w:eastAsiaTheme="minorEastAsia"/>
-              <w:noProof/>
-            </w:rPr>
-          </w:pPr>
-          <w:hyperlink w:anchor="_Toc46230884" w:history="1">
-            <w:r>
-              <w:rPr>
-                <w:rStyle w:val="Hyperlink"/>
-                <w:noProof/>
-              </w:rPr>
-              <w:t>Search</w:t>
-            </w:r>
-            <w:r>
-              <w:rPr>
-                <w:noProof/>
-                <w:webHidden/>
-              </w:rPr>
-              <w:tab/>
-            </w:r>
-            <w:r>
-              <w:rPr>
-                <w:noProof/>
-                <w:webHidden/>
-              </w:rPr>
-              <w:fldChar w:fldCharType="begin"/>
-            </w:r>
-            <w:r>
-              <w:rPr>
-                <w:noProof/>
-                <w:webHidden/>
-              </w:rPr>
-              <w:instrText xml:space="preserve"> PAGEREF _Toc46230884 \h </w:instrText>
-            </w:r>
-            <w:r>
-              <w:rPr>
-                <w:noProof/>
-                <w:webHidden/>
-              </w:rPr>
-              <w:fldChar w:fldCharType="separate"/>
-            </w:r>
-            <w:r>
-              <w:rPr>
-                <w:b/>
-                <w:bCs/>
-                <w:noProof/>
-                <w:webHidden/>
-              </w:rPr>
-              <w:t>Error! Bookmark not defined.</w:t>
-            </w:r>
-            <w:r>
-              <w:rPr>
-                <w:noProof/>
-                <w:webHidden/>
-              </w:rPr>
-              <w:fldChar w:fldCharType="end"/>
-            </w:r>
-          </w:hyperlink>
-        </w:p>
-        <w:p>
-          <w:pPr>
-            <w:pStyle w:val="TOC1"/>
-            <w:tabs>
-              <w:tab w:val="right" w:leader="dot" w:pos="10790"/>
-            </w:tabs>
-            <w:rPr>
-              <w:rFonts w:eastAsiaTheme="minorEastAsia"/>
-              <w:noProof/>
-            </w:rPr>
-          </w:pPr>
-          <w:hyperlink w:anchor="_Toc46230885" w:history="1">
-            <w:r>
-              <w:rPr>
-                <w:rStyle w:val="Hyperlink"/>
-                <w:noProof/>
-              </w:rPr>
-              <w:t>Past Cases</w:t>
-            </w:r>
-            <w:r>
-              <w:rPr>
-                <w:noProof/>
-                <w:webHidden/>
-              </w:rPr>
-              <w:tab/>
-            </w:r>
-            <w:r>
-              <w:rPr>
-                <w:noProof/>
-                <w:webHidden/>
-              </w:rPr>
-              <w:fldChar w:fldCharType="begin"/>
-            </w:r>
-            <w:r>
-              <w:rPr>
-                <w:noProof/>
-                <w:webHidden/>
-              </w:rPr>
-              <w:instrText xml:space="preserve"> PAGEREF _Toc46230885 \h </w:instrText>
-            </w:r>
-            <w:r>
-              <w:rPr>
-                <w:noProof/>
-                <w:webHidden/>
-              </w:rPr>
-              <w:fldChar w:fldCharType="separate"/>
-            </w:r>
-            <w:r>
-              <w:rPr>
-                <w:b/>
-                <w:bCs/>
-                <w:noProof/>
-                <w:webHidden/>
-              </w:rPr>
-              <w:t>Error! Bookmark not defined.</w:t>
-            </w:r>
-            <w:r>
-              <w:rPr>
-                <w:noProof/>
-                <w:webHidden/>
-              </w:rPr>
-              <w:fldChar w:fldCharType="end"/>
-            </w:r>
-          </w:hyperlink>
-        </w:p>
-        <w:p>
-          <w:pPr>
-            <w:pStyle w:val="TOC1"/>
-            <w:tabs>
-              <w:tab w:val="right" w:leader="dot" w:pos="10790"/>
-            </w:tabs>
-            <w:rPr>
-              <w:rFonts w:eastAsiaTheme="minorEastAsia"/>
-              <w:noProof/>
-            </w:rPr>
-          </w:pPr>
-          <w:hyperlink w:anchor="_Toc46230886" w:history="1">
-            <w:r>
-              <w:rPr>
-                <w:rStyle w:val="Hyperlink"/>
-                <w:noProof/>
-              </w:rPr>
-              <w:t>User Preferences</w:t>
-            </w:r>
-            <w:r>
-              <w:rPr>
-                <w:noProof/>
-                <w:webHidden/>
-              </w:rPr>
-              <w:tab/>
-            </w:r>
-            <w:r>
-              <w:rPr>
-                <w:noProof/>
-                <w:webHidden/>
-              </w:rPr>
-              <w:fldChar w:fldCharType="begin"/>
-            </w:r>
-            <w:r>
-              <w:rPr>
-                <w:noProof/>
-                <w:webHidden/>
-              </w:rPr>
-              <w:instrText xml:space="preserve"> PAGEREF _Toc46230886 \h </w:instrText>
-            </w:r>
-            <w:r>
-              <w:rPr>
-                <w:noProof/>
-                <w:webHidden/>
-              </w:rPr>
-              <w:fldChar w:fldCharType="separate"/>
-            </w:r>
-            <w:r>
-              <w:rPr>
-                <w:b/>
-                <w:bCs/>
-                <w:noProof/>
-                <w:webHidden/>
-              </w:rPr>
-              <w:t>Error! Bookmark not defined.</w:t>
+              <w:t>5</w:t>
             </w:r>
             <w:r>
               <w:rPr>
@@ -2585,7 +1169,7 @@
       <w:pPr>
         <w:pStyle w:val="Heading1"/>
       </w:pPr>
-      <w:bookmarkStart w:id="0" w:name="_Toc46230861"/>
+      <w:bookmarkStart w:id="0" w:name="_Toc48216951"/>
       <w:r>
         <w:lastRenderedPageBreak/>
         <w:t>Introduction</w:t>
@@ -2603,9 +1187,11 @@
       <w:pPr>
         <w:pStyle w:val="Heading1"/>
       </w:pPr>
+      <w:bookmarkStart w:id="1" w:name="_Toc48216952"/>
       <w:r>
         <w:t>Know Issues</w:t>
       </w:r>
+      <w:bookmarkEnd w:id="1"/>
     </w:p>
     <w:p/>
     <w:p>
@@ -2627,19 +1213,23 @@
       <w:pPr>
         <w:pStyle w:val="Heading1"/>
       </w:pPr>
+      <w:bookmarkStart w:id="2" w:name="_Toc48216953"/>
       <w:r>
         <w:lastRenderedPageBreak/>
         <w:t>Azure Portal</w:t>
       </w:r>
+      <w:bookmarkEnd w:id="2"/>
     </w:p>
     <w:p/>
     <w:p>
       <w:pPr>
         <w:pStyle w:val="Heading2"/>
       </w:pPr>
+      <w:bookmarkStart w:id="3" w:name="_Toc48216954"/>
       <w:r>
         <w:t>Application Registration</w:t>
       </w:r>
+      <w:bookmarkEnd w:id="3"/>
     </w:p>
     <w:p/>
     <w:p>
@@ -5262,8 +3852,334 @@
         <w:t xml:space="preserve">With these steps your app should be ready to authenticate and integrate Azure AD into your .Net Core App. </w:t>
       </w:r>
     </w:p>
+    <w:p>
+      <w:r>
+        <w:br w:type="page"/>
+      </w:r>
+    </w:p>
+    <w:p>
+      <w:pPr>
+        <w:pStyle w:val="Heading1"/>
+      </w:pPr>
+      <w:r>
+        <w:lastRenderedPageBreak/>
+        <w:t>Initial Onboarding of Users</w:t>
+      </w:r>
+    </w:p>
+    <w:p/>
+    <w:p>
+      <w:r>
+        <w:t>There are 2 ways through which users can sign up for Resolve. Both ways are described down below.</w:t>
+      </w:r>
+    </w:p>
+    <w:p/>
+    <w:p>
+      <w:pPr>
+        <w:pStyle w:val="Heading2"/>
+      </w:pPr>
+      <w:r>
+        <w:t>Sign up through first login</w:t>
+      </w:r>
+    </w:p>
+    <w:p/>
+    <w:p>
+      <w:r>
+        <w:t xml:space="preserve">A user can login to Resolve, provided they have a UW NetID account, and their profile will be created automatically. The admin needs to ensure that the user has already been added to the right groups on </w:t>
+      </w:r>
+      <w:hyperlink r:id="rId21" w:history="1">
+        <w:r>
+          <w:rPr>
+            <w:rStyle w:val="Hyperlink"/>
+          </w:rPr>
+          <w:t>https://groups.uw.edu/</w:t>
+        </w:r>
+      </w:hyperlink>
+      <w:r>
+        <w:t xml:space="preserve"> before their first login, or else the user will need to visit their home page again for the group memberships to take effect. </w:t>
+      </w:r>
+    </w:p>
+    <w:p>
+      <w:r>
+        <w:t>How this works at the backend?</w:t>
+      </w:r>
+    </w:p>
+    <w:p>
+      <w:r>
+        <w:t xml:space="preserve">Whenever a user logs in, or visits homepage of Resolve, their group membership claims are retrieved from Azure AD and mapped/synced to the local database. So, if a user belongs to 3 groups relevant to Resolve, which are already added to </w:t>
+      </w:r>
+      <w:proofErr w:type="spellStart"/>
+      <w:r>
+        <w:t>LocalGroup</w:t>
+      </w:r>
+      <w:proofErr w:type="spellEnd"/>
+      <w:r>
+        <w:t xml:space="preserve"> entity and Azure AD for Resolve enterprise app, the group membership will show up automatically under </w:t>
+      </w:r>
+      <w:r>
+        <w:rPr>
+          <w:i/>
+          <w:iCs/>
+        </w:rPr>
+        <w:t>‘Group Memberships’</w:t>
+      </w:r>
+      <w:r>
+        <w:rPr>
+          <w:i/>
+          <w:iCs/>
+        </w:rPr>
+        <w:t xml:space="preserve"> </w:t>
+      </w:r>
+      <w:r>
+        <w:t xml:space="preserve">menu for the admins. If the user is removed from one of the groups at a later point in time, the group membership at Resolve would also change, once the user logs in or visits the homepage again. In conclusion, before an admin sends an invite to a new user to login to Resolve, the user ideally should be added to all relevant groups beforehand. </w:t>
+      </w:r>
+    </w:p>
+    <w:p>
+      <w:pPr>
+        <w:pStyle w:val="Heading2"/>
+      </w:pPr>
+      <w:r>
+        <w:t>Sign up by admin</w:t>
+      </w:r>
+    </w:p>
+    <w:p/>
+    <w:p>
+      <w:r>
+        <w:t>Second way to add a user for the workflows to begin is through an admin. An admin can follow below steps to add a user:</w:t>
+      </w:r>
+    </w:p>
+    <w:p>
+      <w:r>
+        <w:t>Step 1: Login as an Admin and go to “Users” section</w:t>
+      </w:r>
+    </w:p>
+    <w:p>
+      <w:pPr>
+        <w:jc w:val="center"/>
+      </w:pPr>
+      <w:r>
+        <w:rPr>
+          <w:noProof/>
+        </w:rPr>
+        <w:drawing>
+          <wp:inline distT="0" distB="0" distL="0" distR="0" wp14:anchorId="46BC174A" wp14:editId="5446EA82">
+            <wp:extent cx="4000500" cy="2505306"/>
+            <wp:effectExtent l="0" t="0" r="0" b="9525"/>
+            <wp:docPr id="14" name="Picture 14"/>
+            <wp:cNvGraphicFramePr>
+              <a:graphicFrameLocks xmlns:a="http://schemas.openxmlformats.org/drawingml/2006/main" noChangeAspect="1"/>
+            </wp:cNvGraphicFramePr>
+            <a:graphic xmlns:a="http://schemas.openxmlformats.org/drawingml/2006/main">
+              <a:graphicData uri="http://schemas.openxmlformats.org/drawingml/2006/picture">
+                <pic:pic xmlns:pic="http://schemas.openxmlformats.org/drawingml/2006/picture">
+                  <pic:nvPicPr>
+                    <pic:cNvPr id="1" name=""/>
+                    <pic:cNvPicPr/>
+                  </pic:nvPicPr>
+                  <pic:blipFill>
+                    <a:blip r:embed="rId22"/>
+                    <a:stretch>
+                      <a:fillRect/>
+                    </a:stretch>
+                  </pic:blipFill>
+                  <pic:spPr>
+                    <a:xfrm>
+                      <a:off x="0" y="0"/>
+                      <a:ext cx="4020968" cy="2518124"/>
+                    </a:xfrm>
+                    <a:prstGeom prst="rect">
+                      <a:avLst/>
+                    </a:prstGeom>
+                  </pic:spPr>
+                </pic:pic>
+              </a:graphicData>
+            </a:graphic>
+          </wp:inline>
+        </w:drawing>
+      </w:r>
+    </w:p>
+    <w:p>
+      <w:pPr>
+        <w:jc w:val="center"/>
+      </w:pPr>
+    </w:p>
+    <w:p>
+      <w:r>
+        <w:t>Step 2: Create new user</w:t>
+      </w:r>
+    </w:p>
+    <w:p>
+      <w:pPr>
+        <w:jc w:val="center"/>
+      </w:pPr>
+      <w:r>
+        <w:rPr>
+          <w:noProof/>
+        </w:rPr>
+        <w:lastRenderedPageBreak/>
+        <w:drawing>
+          <wp:inline distT="0" distB="0" distL="0" distR="0" wp14:anchorId="6A7AAFFD" wp14:editId="3963A987">
+            <wp:extent cx="4429125" cy="1926259"/>
+            <wp:effectExtent l="0" t="0" r="0" b="0"/>
+            <wp:docPr id="15" name="Picture 15"/>
+            <wp:cNvGraphicFramePr>
+              <a:graphicFrameLocks xmlns:a="http://schemas.openxmlformats.org/drawingml/2006/main" noChangeAspect="1"/>
+            </wp:cNvGraphicFramePr>
+            <a:graphic xmlns:a="http://schemas.openxmlformats.org/drawingml/2006/main">
+              <a:graphicData uri="http://schemas.openxmlformats.org/drawingml/2006/picture">
+                <pic:pic xmlns:pic="http://schemas.openxmlformats.org/drawingml/2006/picture">
+                  <pic:nvPicPr>
+                    <pic:cNvPr id="1" name=""/>
+                    <pic:cNvPicPr/>
+                  </pic:nvPicPr>
+                  <pic:blipFill>
+                    <a:blip r:embed="rId23"/>
+                    <a:stretch>
+                      <a:fillRect/>
+                    </a:stretch>
+                  </pic:blipFill>
+                  <pic:spPr>
+                    <a:xfrm>
+                      <a:off x="0" y="0"/>
+                      <a:ext cx="4452478" cy="1936416"/>
+                    </a:xfrm>
+                    <a:prstGeom prst="rect">
+                      <a:avLst/>
+                    </a:prstGeom>
+                  </pic:spPr>
+                </pic:pic>
+              </a:graphicData>
+            </a:graphic>
+          </wp:inline>
+        </w:drawing>
+      </w:r>
+    </w:p>
+    <w:p>
+      <w:r>
+        <w:t>Step 3: Fill all 4 values are shown</w:t>
+      </w:r>
+      <w:r>
+        <w:t xml:space="preserve"> and hit create</w:t>
+      </w:r>
+    </w:p>
+    <w:p>
+      <w:pPr>
+        <w:jc w:val="center"/>
+      </w:pPr>
+      <w:r>
+        <w:rPr>
+          <w:noProof/>
+        </w:rPr>
+        <w:drawing>
+          <wp:inline distT="0" distB="0" distL="0" distR="0" wp14:anchorId="03BF2259" wp14:editId="171D97DB">
+            <wp:extent cx="2718439" cy="3009900"/>
+            <wp:effectExtent l="0" t="0" r="5715" b="0"/>
+            <wp:docPr id="16" name="Picture 16"/>
+            <wp:cNvGraphicFramePr>
+              <a:graphicFrameLocks xmlns:a="http://schemas.openxmlformats.org/drawingml/2006/main" noChangeAspect="1"/>
+            </wp:cNvGraphicFramePr>
+            <a:graphic xmlns:a="http://schemas.openxmlformats.org/drawingml/2006/main">
+              <a:graphicData uri="http://schemas.openxmlformats.org/drawingml/2006/picture">
+                <pic:pic xmlns:pic="http://schemas.openxmlformats.org/drawingml/2006/picture">
+                  <pic:nvPicPr>
+                    <pic:cNvPr id="1" name=""/>
+                    <pic:cNvPicPr/>
+                  </pic:nvPicPr>
+                  <pic:blipFill>
+                    <a:blip r:embed="rId24"/>
+                    <a:stretch>
+                      <a:fillRect/>
+                    </a:stretch>
+                  </pic:blipFill>
+                  <pic:spPr>
+                    <a:xfrm>
+                      <a:off x="0" y="0"/>
+                      <a:ext cx="2727068" cy="3019454"/>
+                    </a:xfrm>
+                    <a:prstGeom prst="rect">
+                      <a:avLst/>
+                    </a:prstGeom>
+                  </pic:spPr>
+                </pic:pic>
+              </a:graphicData>
+            </a:graphic>
+          </wp:inline>
+        </w:drawing>
+      </w:r>
+    </w:p>
+    <w:p>
+      <w:r>
+        <w:t xml:space="preserve">Step 4: </w:t>
+      </w:r>
+      <w:r>
+        <w:t>Then go to “Group Memberships”</w:t>
+      </w:r>
+    </w:p>
+    <w:p>
+      <w:pPr>
+        <w:jc w:val="center"/>
+      </w:pPr>
+      <w:r>
+        <w:rPr>
+          <w:noProof/>
+        </w:rPr>
+        <w:drawing>
+          <wp:inline distT="0" distB="0" distL="0" distR="0" wp14:anchorId="19C7A123" wp14:editId="5EA5E14F">
+            <wp:extent cx="2973146" cy="2266950"/>
+            <wp:effectExtent l="0" t="0" r="0" b="0"/>
+            <wp:docPr id="17" name="Picture 17"/>
+            <wp:cNvGraphicFramePr>
+              <a:graphicFrameLocks xmlns:a="http://schemas.openxmlformats.org/drawingml/2006/main" noChangeAspect="1"/>
+            </wp:cNvGraphicFramePr>
+            <a:graphic xmlns:a="http://schemas.openxmlformats.org/drawingml/2006/main">
+              <a:graphicData uri="http://schemas.openxmlformats.org/drawingml/2006/picture">
+                <pic:pic xmlns:pic="http://schemas.openxmlformats.org/drawingml/2006/picture">
+                  <pic:nvPicPr>
+                    <pic:cNvPr id="1" name=""/>
+                    <pic:cNvPicPr/>
+                  </pic:nvPicPr>
+                  <pic:blipFill>
+                    <a:blip r:embed="rId25"/>
+                    <a:stretch>
+                      <a:fillRect/>
+                    </a:stretch>
+                  </pic:blipFill>
+                  <pic:spPr>
+                    <a:xfrm>
+                      <a:off x="0" y="0"/>
+                      <a:ext cx="2985779" cy="2276583"/>
+                    </a:xfrm>
+                    <a:prstGeom prst="rect">
+                      <a:avLst/>
+                    </a:prstGeom>
+                  </pic:spPr>
+                </pic:pic>
+              </a:graphicData>
+            </a:graphic>
+          </wp:inline>
+        </w:drawing>
+      </w:r>
+    </w:p>
+    <w:p>
+      <w:r>
+        <w:t>Step 5: Manually add memberships for the new user for existing groups on Resolve. Keep in mind that the user must belong to those groups on</w:t>
+      </w:r>
+      <w:r>
+        <w:t xml:space="preserve"> </w:t>
+      </w:r>
+      <w:hyperlink r:id="rId26" w:history="1">
+        <w:r>
+          <w:rPr>
+            <w:rStyle w:val="Hyperlink"/>
+          </w:rPr>
+          <w:t>https://groups.uw.edu/</w:t>
+        </w:r>
+      </w:hyperlink>
+      <w:r>
+        <w:t xml:space="preserve">, otherwise the memberships will be deleted when the user logs in to Resolve. </w:t>
+      </w:r>
+    </w:p>
     <w:sectPr>
-      <w:footerReference w:type="default" r:id="rId21"/>
+      <w:footerReference w:type="default" r:id="rId27"/>
       <w:pgSz w:w="12240" w:h="15840"/>
       <w:pgMar w:top="720" w:right="720" w:bottom="720" w:left="720" w:header="720" w:footer="720" w:gutter="0"/>
       <w:pgBorders w:offsetFrom="page">

</xml_diff>